<commit_message>
Revert "JS Advanced Resources"
This reverts commit 1e61aefb16e577f4e8796b23e5b2555d53b42663.
</commit_message>
<xml_diff>
--- a/00 Resources/10. JS-Advanced-Classes-and-Class-Members-Lab.docx
+++ b/00 Resources/10. JS-Advanced-Classes-and-Class-Members-Lab.docx
@@ -1,6 +1,6 @@
 
 <file path=word/document.xml><?xml version="1.0" encoding="utf-8"?>
-<w:document xmlns:wpc="http://schemas.microsoft.com/office/word/2010/wordprocessingCanvas" xmlns:cx="http://schemas.microsoft.com/office/drawing/2014/chartex" xmlns:cx1="http://schemas.microsoft.com/office/drawing/2015/9/8/chartex" xmlns:cx2="http://schemas.microsoft.com/office/drawing/2015/10/21/chartex" xmlns:cx3="http://schemas.microsoft.com/office/drawing/2016/5/9/chartex" xmlns:cx4="http://schemas.microsoft.com/office/drawing/2016/5/10/chartex" xmlns:cx5="http://schemas.microsoft.com/office/drawing/2016/5/11/chartex" xmlns:mc="http://schemas.openxmlformats.org/markup-compatibility/2006" xmlns:o="urn:schemas-microsoft-com:office:office" xmlns:r="http://schemas.openxmlformats.org/officeDocument/2006/relationships" xmlns:m="http://schemas.openxmlformats.org/officeDocument/2006/math" xmlns:v="urn:schemas-microsoft-com:vml" xmlns:wp14="http://schemas.microsoft.com/office/word/2010/wordprocessingDrawing" xmlns:wp="http://schemas.openxmlformats.org/drawingml/2006/wordprocessingDrawing" xmlns:w10="urn:schemas-microsoft-com:office:word" xmlns:w="http://schemas.openxmlformats.org/wordprocessingml/2006/main" xmlns:w14="http://schemas.microsoft.com/office/word/2010/wordml" xmlns:w15="http://schemas.microsoft.com/office/word/2012/wordml" xmlns:w16se="http://schemas.microsoft.com/office/word/2015/wordml/symex" xmlns:wpg="http://schemas.microsoft.com/office/word/2010/wordprocessingGroup" xmlns:wpi="http://schemas.microsoft.com/office/word/2010/wordprocessingInk" xmlns:wne="http://schemas.microsoft.com/office/word/2006/wordml" xmlns:wps="http://schemas.microsoft.com/office/word/2010/wordprocessingShape" mc:Ignorable="w14 w15 w16se wp14">
+<w:document xmlns:wpc="http://schemas.microsoft.com/office/word/2010/wordprocessingCanvas" xmlns:mc="http://schemas.openxmlformats.org/markup-compatibility/2006" xmlns:o="urn:schemas-microsoft-com:office:office" xmlns:r="http://schemas.openxmlformats.org/officeDocument/2006/relationships" xmlns:m="http://schemas.openxmlformats.org/officeDocument/2006/math" xmlns:v="urn:schemas-microsoft-com:vml" xmlns:wp14="http://schemas.microsoft.com/office/word/2010/wordprocessingDrawing" xmlns:wp="http://schemas.openxmlformats.org/drawingml/2006/wordprocessingDrawing" xmlns:w10="urn:schemas-microsoft-com:office:word" xmlns:w="http://schemas.openxmlformats.org/wordprocessingml/2006/main" xmlns:w14="http://schemas.microsoft.com/office/word/2010/wordml" xmlns:wpg="http://schemas.microsoft.com/office/word/2010/wordprocessingGroup" xmlns:wpi="http://schemas.microsoft.com/office/word/2010/wordprocessingInk" xmlns:wne="http://schemas.microsoft.com/office/word/2006/wordml" xmlns:wps="http://schemas.microsoft.com/office/word/2010/wordprocessingShape" mc:Ignorable="w14 wp14">
   <w:body>
     <w:p>
       <w:pPr>
@@ -34,7 +34,7 @@
         </w:rPr>
         <w:t xml:space="preserve">Problems for exercises and homework for the </w:t>
       </w:r>
-      <w:hyperlink r:id="rId8" w:history="1">
+      <w:hyperlink r:id="rId9" w:history="1">
         <w:r>
           <w:rPr>
             <w:rStyle w:val="Hyperlink"/>
@@ -49,7 +49,7 @@
         </w:rPr>
         <w:t xml:space="preserve">. Submit your solutions in the SoftUni judge system at </w:t>
       </w:r>
-      <w:hyperlink r:id="rId9" w:history="1">
+      <w:hyperlink r:id="rId10" w:history="1">
         <w:r>
           <w:rPr>
             <w:rStyle w:val="Hyperlink"/>
@@ -829,7 +829,7 @@
                     </pic:cNvPicPr>
                   </pic:nvPicPr>
                   <pic:blipFill>
-                    <a:blip r:embed="rId10">
+                    <a:blip r:embed="rId11">
                       <a:extLst>
                         <a:ext uri="{28A0092B-C50C-407E-A947-70E740481C1C}">
                           <a14:useLocalDpi xmlns:a14="http://schemas.microsoft.com/office/drawing/2010/main" val="0"/>
@@ -952,29 +952,120 @@
     </w:p>
     <w:p>
       <w:pPr>
-        <w:rPr>
-          <w:noProof/>
-        </w:rPr>
-      </w:pPr>
-      <w:r>
-        <w:rPr>
-          <w:noProof/>
-        </w:rPr>
-        <w:t>Submit a function that returns the required output.</w:t>
+        <w:pStyle w:val="Heading2"/>
+        <w:rPr>
+          <w:noProof/>
+        </w:rPr>
+      </w:pPr>
+      <w:r>
+        <w:rPr>
+          <w:noProof/>
+        </w:rPr>
+        <w:t>Circle</w:t>
       </w:r>
     </w:p>
     <w:p>
       <w:pPr>
-        <w:pStyle w:val="Heading2"/>
-        <w:rPr>
-          <w:noProof/>
-        </w:rPr>
-      </w:pPr>
-      <w:r>
-        <w:rPr>
+        <w:rPr>
+          <w:noProof/>
+        </w:rPr>
+      </w:pPr>
+      <w:r>
+        <w:rPr>
+          <w:noProof/>
+        </w:rPr>
+        <w:t xml:space="preserve">Write a JS </w:t>
+      </w:r>
+      <w:r>
+        <w:rPr>
+          <w:rStyle w:val="Strong"/>
+          <w:noProof/>
+        </w:rPr>
+        <w:t>class</w:t>
+      </w:r>
+      <w:r>
+        <w:rPr>
+          <w:noProof/>
+        </w:rPr>
+        <w:t xml:space="preserve"> that represents a </w:t>
+      </w:r>
+      <w:r>
+        <w:rPr>
+          <w:rStyle w:val="Strong"/>
           <w:noProof/>
         </w:rPr>
         <w:t>Circle</w:t>
+      </w:r>
+      <w:r>
+        <w:rPr>
+          <w:noProof/>
+        </w:rPr>
+        <w:t xml:space="preserve">. It has only one data property – it’s </w:t>
+      </w:r>
+      <w:r>
+        <w:rPr>
+          <w:rStyle w:val="Strong"/>
+          <w:noProof/>
+        </w:rPr>
+        <w:t>radius</w:t>
+      </w:r>
+      <w:r>
+        <w:rPr>
+          <w:noProof/>
+        </w:rPr>
+        <w:t xml:space="preserve">, and it is set trough the </w:t>
+      </w:r>
+      <w:r>
+        <w:rPr>
+          <w:rStyle w:val="Strong"/>
+          <w:noProof/>
+        </w:rPr>
+        <w:t>constructor</w:t>
+      </w:r>
+      <w:r>
+        <w:rPr>
+          <w:noProof/>
+        </w:rPr>
+        <w:t xml:space="preserve">. The class needs to have </w:t>
+      </w:r>
+      <w:r>
+        <w:rPr>
+          <w:rStyle w:val="Strong"/>
+          <w:noProof/>
+        </w:rPr>
+        <w:t>getter</w:t>
+      </w:r>
+      <w:r>
+        <w:rPr>
+          <w:noProof/>
+        </w:rPr>
+        <w:t xml:space="preserve"> and </w:t>
+      </w:r>
+      <w:r>
+        <w:rPr>
+          <w:rStyle w:val="Strong"/>
+          <w:noProof/>
+        </w:rPr>
+        <w:t>setter</w:t>
+      </w:r>
+      <w:r>
+        <w:rPr>
+          <w:noProof/>
+        </w:rPr>
+        <w:t xml:space="preserve"> methods for its </w:t>
+      </w:r>
+      <w:r>
+        <w:rPr>
+          <w:rStyle w:val="Strong"/>
+          <w:noProof/>
+        </w:rPr>
+        <w:t>diameter</w:t>
+      </w:r>
+      <w:r>
+        <w:rPr>
+          <w:noProof/>
+        </w:rPr>
+        <w:t xml:space="preserve"> – the setter needs to calculate the radius and change it and the getter needs to use the radius to calculate the diameter and return it.</w:t>
       </w:r>
     </w:p>
     <w:p>
@@ -987,193 +1078,77 @@
         <w:rPr>
           <w:noProof/>
         </w:rPr>
-        <w:t xml:space="preserve">Write a JS </w:t>
+        <w:t xml:space="preserve">The circle also has a method </w:t>
+      </w:r>
+      <w:r>
+        <w:rPr>
+          <w:rStyle w:val="CodeChar"/>
+        </w:rPr>
+        <w:t>area()</w:t>
+      </w:r>
+      <w:r>
+        <w:rPr>
+          <w:noProof/>
+        </w:rPr>
+        <w:t xml:space="preserve">, which calculates and </w:t>
       </w:r>
       <w:r>
         <w:rPr>
           <w:rStyle w:val="Strong"/>
           <w:noProof/>
         </w:rPr>
-        <w:t>class</w:t>
-      </w:r>
-      <w:r>
-        <w:rPr>
-          <w:noProof/>
-        </w:rPr>
-        <w:t xml:space="preserve"> that represents a </w:t>
-      </w:r>
-      <w:r>
-        <w:rPr>
-          <w:rStyle w:val="Strong"/>
-          <w:noProof/>
-        </w:rPr>
-        <w:t>Circle</w:t>
-      </w:r>
-      <w:r>
-        <w:rPr>
-          <w:noProof/>
-        </w:rPr>
-        <w:t xml:space="preserve">. It has only one data property – it’s </w:t>
-      </w:r>
-      <w:r>
-        <w:rPr>
-          <w:rStyle w:val="Strong"/>
-          <w:noProof/>
-        </w:rPr>
-        <w:t>radius</w:t>
-      </w:r>
-      <w:r>
-        <w:rPr>
-          <w:noProof/>
-        </w:rPr>
-        <w:t xml:space="preserve">, and it is set trough the </w:t>
-      </w:r>
-      <w:r>
-        <w:rPr>
-          <w:rStyle w:val="Strong"/>
-          <w:noProof/>
-        </w:rPr>
-        <w:t>constructor</w:t>
-      </w:r>
-      <w:r>
-        <w:rPr>
-          <w:noProof/>
-        </w:rPr>
-        <w:t xml:space="preserve">. The class needs to have </w:t>
-      </w:r>
-      <w:r>
-        <w:rPr>
-          <w:rStyle w:val="Strong"/>
-          <w:noProof/>
-        </w:rPr>
-        <w:t>getter</w:t>
-      </w:r>
-      <w:r>
-        <w:rPr>
-          <w:noProof/>
-        </w:rPr>
-        <w:t xml:space="preserve"> and </w:t>
-      </w:r>
-      <w:r>
-        <w:rPr>
-          <w:rStyle w:val="Strong"/>
-          <w:noProof/>
-        </w:rPr>
-        <w:t>setter</w:t>
-      </w:r>
-      <w:r>
-        <w:rPr>
-          <w:noProof/>
-        </w:rPr>
-        <w:t xml:space="preserve"> methods for its </w:t>
-      </w:r>
-      <w:r>
-        <w:rPr>
-          <w:rStyle w:val="Strong"/>
-          <w:noProof/>
-        </w:rPr>
-        <w:t>diameter</w:t>
-      </w:r>
-      <w:r>
-        <w:rPr>
-          <w:noProof/>
-        </w:rPr>
-        <w:t xml:space="preserve"> – the setter needs to calculate the radius and change it and the getter needs to use the radius to calculate the diameter and return it.</w:t>
+        <w:t>returns</w:t>
+      </w:r>
+      <w:r>
+        <w:rPr>
+          <w:noProof/>
+        </w:rPr>
+        <w:t xml:space="preserve"> its area.</w:t>
       </w:r>
     </w:p>
     <w:p>
       <w:pPr>
-        <w:rPr>
-          <w:noProof/>
-        </w:rPr>
-      </w:pPr>
-      <w:r>
-        <w:rPr>
-          <w:noProof/>
-        </w:rPr>
-        <w:t xml:space="preserve">The circle also has a </w:t>
-      </w:r>
-      <w:r>
-        <w:rPr>
-          <w:noProof/>
-        </w:rPr>
-        <w:t>getter</w:t>
-      </w:r>
-      <w:r>
-        <w:rPr>
-          <w:noProof/>
-        </w:rPr>
-        <w:t xml:space="preserve"> </w:t>
-      </w:r>
-      <w:r>
-        <w:rPr>
-          <w:rStyle w:val="CodeChar"/>
-        </w:rPr>
-        <w:t>area()</w:t>
-      </w:r>
-      <w:r>
-        <w:rPr>
-          <w:noProof/>
-        </w:rPr>
-        <w:t xml:space="preserve">, which calculates and </w:t>
-      </w:r>
-      <w:r>
-        <w:rPr>
-          <w:rStyle w:val="Strong"/>
-          <w:noProof/>
-        </w:rPr>
-        <w:t>returns</w:t>
-      </w:r>
-      <w:r>
-        <w:rPr>
-          <w:noProof/>
-        </w:rPr>
-        <w:t xml:space="preserve"> its area.</w:t>
+        <w:pStyle w:val="Heading3"/>
+        <w:rPr>
+          <w:noProof/>
+        </w:rPr>
+      </w:pPr>
+      <w:r>
+        <w:rPr>
+          <w:noProof/>
+        </w:rPr>
+        <w:t>Input</w:t>
       </w:r>
     </w:p>
     <w:p>
       <w:pPr>
-        <w:pStyle w:val="Heading3"/>
-        <w:rPr>
-          <w:noProof/>
-        </w:rPr>
-      </w:pPr>
-      <w:r>
-        <w:rPr>
-          <w:noProof/>
-        </w:rPr>
-        <w:t>Input</w:t>
+        <w:rPr>
+          <w:noProof/>
+        </w:rPr>
+      </w:pPr>
+      <w:r>
+        <w:rPr>
+          <w:noProof/>
+        </w:rPr>
+        <w:t>The constructor function and diameter setter will receive valid parameters.</w:t>
       </w:r>
     </w:p>
     <w:p>
       <w:pPr>
-        <w:rPr>
-          <w:noProof/>
-        </w:rPr>
-      </w:pPr>
-      <w:r>
-        <w:rPr>
-          <w:noProof/>
-        </w:rPr>
-        <w:t>The constructor function and diameter setter will receive valid parameters.</w:t>
+        <w:pStyle w:val="Heading3"/>
+        <w:rPr>
+          <w:noProof/>
+        </w:rPr>
+      </w:pPr>
+      <w:r>
+        <w:rPr>
+          <w:noProof/>
+        </w:rPr>
+        <w:t>Output</w:t>
       </w:r>
     </w:p>
     <w:p>
       <w:pPr>
-        <w:pStyle w:val="Heading3"/>
-        <w:rPr>
-          <w:noProof/>
-        </w:rPr>
-      </w:pPr>
-      <w:r>
-        <w:rPr>
-          <w:noProof/>
-        </w:rPr>
-        <w:t>Output</w:t>
-      </w:r>
-    </w:p>
-    <w:p>
-      <w:pPr>
         <w:rPr>
           <w:noProof/>
         </w:rPr>
@@ -1188,19 +1163,13 @@
         <w:rPr>
           <w:rStyle w:val="CodeChar"/>
         </w:rPr>
-        <w:t>diameter()</w:t>
-      </w:r>
-      <w:r>
-        <w:rPr>
-          <w:noProof/>
-        </w:rPr>
-        <w:t xml:space="preserve"> </w:t>
-      </w:r>
-      <w:r>
-        <w:rPr>
-          <w:noProof/>
-        </w:rPr>
-        <w:t xml:space="preserve">and </w:t>
+        <w:t xml:space="preserve">diameter() </w:t>
+      </w:r>
+      <w:r>
+        <w:rPr>
+          <w:noProof/>
+        </w:rPr>
+        <w:t xml:space="preserve">getter and </w:t>
       </w:r>
       <w:r>
         <w:rPr>
@@ -1212,21 +1181,7 @@
         <w:rPr>
           <w:noProof/>
         </w:rPr>
-        <w:t xml:space="preserve"> </w:t>
-      </w:r>
-      <w:r>
-        <w:rPr>
-          <w:noProof/>
-        </w:rPr>
-        <w:t>getters</w:t>
-      </w:r>
-      <w:bookmarkStart w:id="0" w:name="_GoBack"/>
-      <w:bookmarkEnd w:id="0"/>
-      <w:r>
-        <w:rPr>
-          <w:noProof/>
-        </w:rPr>
-        <w:t xml:space="preserve"> should </w:t>
+        <w:t xml:space="preserve"> method should </w:t>
       </w:r>
       <w:r>
         <w:rPr>
@@ -1344,7 +1299,6 @@
               <w:pStyle w:val="Code"/>
             </w:pPr>
             <w:r>
-              <w:lastRenderedPageBreak/>
               <w:t>let c = new Circle(2);</w:t>
             </w:r>
           </w:p>
@@ -1353,6 +1307,7 @@
               <w:pStyle w:val="Code"/>
             </w:pPr>
             <w:r>
+              <w:lastRenderedPageBreak/>
               <w:t>console.log(`Radius: ${c.radius}`);</w:t>
             </w:r>
           </w:p>
@@ -1419,6 +1374,7 @@
               <w:pStyle w:val="Code"/>
             </w:pPr>
             <w:r>
+              <w:lastRenderedPageBreak/>
               <w:t>2</w:t>
             </w:r>
           </w:p>
@@ -1481,6 +1437,7 @@
         <w:rPr>
           <w:noProof/>
         </w:rPr>
+        <w:lastRenderedPageBreak/>
         <w:t>Point Distance</w:t>
       </w:r>
     </w:p>
@@ -1999,6 +1956,8 @@
         </w:rPr>
         <w:t>♣</w:t>
       </w:r>
+      <w:bookmarkStart w:id="0" w:name="_GoBack"/>
+      <w:bookmarkEnd w:id="0"/>
     </w:p>
     <w:p>
       <w:pPr>
@@ -2436,7 +2395,6 @@
     </w:p>
     <w:p>
       <w:r>
-        <w:lastRenderedPageBreak/>
         <w:t xml:space="preserve">The </w:t>
       </w:r>
       <w:r>
@@ -2517,6 +2475,7 @@
         <w:pStyle w:val="Heading3"/>
       </w:pPr>
       <w:r>
+        <w:lastRenderedPageBreak/>
         <w:t>Code Template</w:t>
       </w:r>
     </w:p>
@@ -2932,7 +2891,7 @@
                     </pic:cNvPicPr>
                   </pic:nvPicPr>
                   <pic:blipFill>
-                    <a:blip r:embed="rId11">
+                    <a:blip r:embed="rId12">
                       <a:extLst>
                         <a:ext uri="{28A0092B-C50C-407E-A947-70E740481C1C}">
                           <a14:useLocalDpi xmlns:a14="http://schemas.microsoft.com/office/drawing/2010/main" val="0"/>
@@ -2972,8 +2931,8 @@
       </w:pPr>
     </w:p>
     <w:sectPr>
-      <w:headerReference w:type="default" r:id="rId12"/>
-      <w:footerReference w:type="default" r:id="rId13"/>
+      <w:headerReference w:type="default" r:id="rId13"/>
+      <w:footerReference w:type="default" r:id="rId14"/>
       <w:pgSz w:w="11909" w:h="16834" w:code="9"/>
       <w:pgMar w:top="567" w:right="737" w:bottom="1077" w:left="737" w:header="567" w:footer="794" w:gutter="0"/>
       <w:cols w:space="720"/>
@@ -2984,7 +2943,7 @@
 </file>
 
 <file path=word/endnotes.xml><?xml version="1.0" encoding="utf-8"?>
-<w:endnotes xmlns:wpc="http://schemas.microsoft.com/office/word/2010/wordprocessingCanvas" xmlns:cx="http://schemas.microsoft.com/office/drawing/2014/chartex" xmlns:cx1="http://schemas.microsoft.com/office/drawing/2015/9/8/chartex" xmlns:cx2="http://schemas.microsoft.com/office/drawing/2015/10/21/chartex" xmlns:cx3="http://schemas.microsoft.com/office/drawing/2016/5/9/chartex" xmlns:cx4="http://schemas.microsoft.com/office/drawing/2016/5/10/chartex" xmlns:cx5="http://schemas.microsoft.com/office/drawing/2016/5/11/chartex" xmlns:mc="http://schemas.openxmlformats.org/markup-compatibility/2006" xmlns:o="urn:schemas-microsoft-com:office:office" xmlns:r="http://schemas.openxmlformats.org/officeDocument/2006/relationships" xmlns:m="http://schemas.openxmlformats.org/officeDocument/2006/math" xmlns:v="urn:schemas-microsoft-com:vml" xmlns:wp14="http://schemas.microsoft.com/office/word/2010/wordprocessingDrawing" xmlns:wp="http://schemas.openxmlformats.org/drawingml/2006/wordprocessingDrawing" xmlns:w10="urn:schemas-microsoft-com:office:word" xmlns:w="http://schemas.openxmlformats.org/wordprocessingml/2006/main" xmlns:w14="http://schemas.microsoft.com/office/word/2010/wordml" xmlns:w15="http://schemas.microsoft.com/office/word/2012/wordml" xmlns:w16se="http://schemas.microsoft.com/office/word/2015/wordml/symex" xmlns:wpg="http://schemas.microsoft.com/office/word/2010/wordprocessingGroup" xmlns:wpi="http://schemas.microsoft.com/office/word/2010/wordprocessingInk" xmlns:wne="http://schemas.microsoft.com/office/word/2006/wordml" xmlns:wps="http://schemas.microsoft.com/office/word/2010/wordprocessingShape" mc:Ignorable="w14 w15 w16se wp14">
+<w:endnotes xmlns:wpc="http://schemas.microsoft.com/office/word/2010/wordprocessingCanvas" xmlns:mc="http://schemas.openxmlformats.org/markup-compatibility/2006" xmlns:o="urn:schemas-microsoft-com:office:office" xmlns:r="http://schemas.openxmlformats.org/officeDocument/2006/relationships" xmlns:m="http://schemas.openxmlformats.org/officeDocument/2006/math" xmlns:v="urn:schemas-microsoft-com:vml" xmlns:wp14="http://schemas.microsoft.com/office/word/2010/wordprocessingDrawing" xmlns:wp="http://schemas.openxmlformats.org/drawingml/2006/wordprocessingDrawing" xmlns:w10="urn:schemas-microsoft-com:office:word" xmlns:w="http://schemas.openxmlformats.org/wordprocessingml/2006/main" xmlns:w14="http://schemas.microsoft.com/office/word/2010/wordml" xmlns:wpg="http://schemas.microsoft.com/office/word/2010/wordprocessingGroup" xmlns:wpi="http://schemas.microsoft.com/office/word/2010/wordprocessingInk" xmlns:wne="http://schemas.microsoft.com/office/word/2006/wordml" xmlns:wps="http://schemas.microsoft.com/office/word/2010/wordprocessingShape" mc:Ignorable="w14 wp14">
   <w:endnote w:type="separator" w:id="-1">
     <w:p>
       <w:pPr>
@@ -3009,7 +2968,7 @@
 </file>
 
 <file path=word/footer1.xml><?xml version="1.0" encoding="utf-8"?>
-<w:ftr xmlns:wpc="http://schemas.microsoft.com/office/word/2010/wordprocessingCanvas" xmlns:cx="http://schemas.microsoft.com/office/drawing/2014/chartex" xmlns:cx1="http://schemas.microsoft.com/office/drawing/2015/9/8/chartex" xmlns:cx2="http://schemas.microsoft.com/office/drawing/2015/10/21/chartex" xmlns:cx3="http://schemas.microsoft.com/office/drawing/2016/5/9/chartex" xmlns:cx4="http://schemas.microsoft.com/office/drawing/2016/5/10/chartex" xmlns:cx5="http://schemas.microsoft.com/office/drawing/2016/5/11/chartex" xmlns:mc="http://schemas.openxmlformats.org/markup-compatibility/2006" xmlns:o="urn:schemas-microsoft-com:office:office" xmlns:r="http://schemas.openxmlformats.org/officeDocument/2006/relationships" xmlns:m="http://schemas.openxmlformats.org/officeDocument/2006/math" xmlns:v="urn:schemas-microsoft-com:vml" xmlns:wp14="http://schemas.microsoft.com/office/word/2010/wordprocessingDrawing" xmlns:wp="http://schemas.openxmlformats.org/drawingml/2006/wordprocessingDrawing" xmlns:w10="urn:schemas-microsoft-com:office:word" xmlns:w="http://schemas.openxmlformats.org/wordprocessingml/2006/main" xmlns:w14="http://schemas.microsoft.com/office/word/2010/wordml" xmlns:w15="http://schemas.microsoft.com/office/word/2012/wordml" xmlns:w16se="http://schemas.microsoft.com/office/word/2015/wordml/symex" xmlns:wpg="http://schemas.microsoft.com/office/word/2010/wordprocessingGroup" xmlns:wpi="http://schemas.microsoft.com/office/word/2010/wordprocessingInk" xmlns:wne="http://schemas.microsoft.com/office/word/2006/wordml" xmlns:wps="http://schemas.microsoft.com/office/word/2010/wordprocessingShape" mc:Ignorable="w14 w15 w16se wp14">
+<w:ftr xmlns:wpc="http://schemas.microsoft.com/office/word/2010/wordprocessingCanvas" xmlns:mc="http://schemas.openxmlformats.org/markup-compatibility/2006" xmlns:o="urn:schemas-microsoft-com:office:office" xmlns:r="http://schemas.openxmlformats.org/officeDocument/2006/relationships" xmlns:m="http://schemas.openxmlformats.org/officeDocument/2006/math" xmlns:v="urn:schemas-microsoft-com:vml" xmlns:wp14="http://schemas.microsoft.com/office/word/2010/wordprocessingDrawing" xmlns:wp="http://schemas.openxmlformats.org/drawingml/2006/wordprocessingDrawing" xmlns:w10="urn:schemas-microsoft-com:office:word" xmlns:w="http://schemas.openxmlformats.org/wordprocessingml/2006/main" xmlns:w14="http://schemas.microsoft.com/office/word/2010/wordml" xmlns:wpg="http://schemas.microsoft.com/office/word/2010/wordprocessingGroup" xmlns:wpi="http://schemas.microsoft.com/office/word/2010/wordprocessingInk" xmlns:wne="http://schemas.microsoft.com/office/word/2006/wordml" xmlns:wps="http://schemas.microsoft.com/office/word/2010/wordprocessingShape" mc:Ignorable="w14 wp14">
   <w:p>
     <w:pPr>
       <w:pStyle w:val="Footer"/>
@@ -3141,7 +3100,7 @@
         </mc:Choice>
         <mc:Fallback>
           <w:pict>
-            <v:shapetype w14:anchorId="0BD046BD" id="_x0000_t202" coordsize="21600,21600" o:spt="202" path="m,l,21600r21600,l21600,xe">
+            <v:shapetype id="_x0000_t202" coordsize="21600,21600" o:spt="202" path="m,l,21600r21600,l21600,xe">
               <v:stroke joinstyle="miter"/>
               <v:path gradientshapeok="t" o:connecttype="rect"/>
             </v:shapetype>
@@ -3276,9 +3235,9 @@
             </wp:anchor>
           </w:drawing>
         </mc:Choice>
-        <mc:Fallback>
+        <mc:Fallback xmlns:w16se="http://schemas.microsoft.com/office/word/2015/wordml/symex" xmlns:w15="http://schemas.microsoft.com/office/word/2012/wordml" xmlns:cx5="http://schemas.microsoft.com/office/drawing/2016/5/11/chartex" xmlns:cx4="http://schemas.microsoft.com/office/drawing/2016/5/10/chartex" xmlns:cx3="http://schemas.microsoft.com/office/drawing/2016/5/9/chartex" xmlns:cx2="http://schemas.microsoft.com/office/drawing/2015/10/21/chartex" xmlns:cx1="http://schemas.microsoft.com/office/drawing/2015/9/8/chartex" xmlns:cx="http://schemas.microsoft.com/office/drawing/2014/chartex">
           <w:pict>
-            <v:line w14:anchorId="749531C9" id="Straight Connector 1" o:spid="_x0000_s1026" style="position:absolute;flip:y;z-index:251666432;visibility:visible;mso-wrap-style:square;mso-wrap-distance-left:9pt;mso-wrap-distance-top:0;mso-wrap-distance-right:9pt;mso-wrap-distance-bottom:0;mso-position-horizontal:absolute;mso-position-horizontal-relative:text;mso-position-vertical:absolute;mso-position-vertical-relative:text" from="-.1pt,5.2pt" to="520.7pt,5.2pt" o:gfxdata="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" strokecolor="#f37123" strokeweight="1pt">
+            <v:line w14:anchorId="25D9B6A6" id="Straight Connector 1" o:spid="_x0000_s1026" style="position:absolute;flip:y;z-index:251666432;visibility:visible;mso-wrap-style:square;mso-wrap-distance-left:9pt;mso-wrap-distance-top:0;mso-wrap-distance-right:9pt;mso-wrap-distance-bottom:0;mso-position-horizontal:absolute;mso-position-horizontal-relative:text;mso-position-vertical:absolute;mso-position-vertical-relative:text" from="-.1pt,5.2pt" to="520.7pt,5.2pt" o:gfxdata="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" strokecolor="#f37123" strokeweight="1pt">
               <v:stroke endcap="round"/>
             </v:line>
           </w:pict>
@@ -3382,7 +3341,7 @@
                               <w:sz w:val="18"/>
                               <w:szCs w:val="18"/>
                             </w:rPr>
-                            <w:t>2</w:t>
+                            <w:t>4</w:t>
                           </w:r>
                           <w:r>
                             <w:rPr>
@@ -3451,7 +3410,7 @@
         </mc:Choice>
         <mc:Fallback>
           <w:pict>
-            <v:shape w14:anchorId="56B87737" id="Text Box 3" o:spid="_x0000_s1027" type="#_x0000_t202" style="position:absolute;margin-left:444.65pt;margin-top:26.95pt;width:70.9pt;height:15.9pt;z-index:251667456;visibility:visible;mso-wrap-style:square;mso-wrap-distance-left:9pt;mso-wrap-distance-top:0;mso-wrap-distance-right:9pt;mso-wrap-distance-bottom:0;mso-position-horizontal:absolute;mso-position-horizontal-relative:text;mso-position-vertical:absolute;mso-position-vertical-relative:text;v-text-anchor:middle" o:gfxdata="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" filled="f" stroked="f" strokeweight=".5pt">
+            <v:shape id="Text Box 3" o:spid="_x0000_s1027" type="#_x0000_t202" style="position:absolute;margin-left:444.65pt;margin-top:26.95pt;width:70.9pt;height:15.9pt;z-index:251667456;visibility:visible;mso-wrap-style:square;mso-wrap-distance-left:9pt;mso-wrap-distance-top:0;mso-wrap-distance-right:9pt;mso-wrap-distance-bottom:0;mso-position-horizontal:absolute;mso-position-horizontal-relative:text;mso-position-vertical:absolute;mso-position-vertical-relative:text;v-text-anchor:middle" o:gfxdata="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" filled="f" stroked="f" strokeweight=".5pt">
               <v:textbox inset="0,0,0,0">
                 <w:txbxContent>
                   <w:p>
@@ -3497,7 +3456,7 @@
                         <w:sz w:val="18"/>
                         <w:szCs w:val="18"/>
                       </w:rPr>
-                      <w:t>2</w:t>
+                      <w:t>4</w:t>
                     </w:r>
                     <w:r>
                       <w:rPr>
@@ -3639,7 +3598,7 @@
         </mc:Choice>
         <mc:Fallback>
           <w:pict>
-            <v:shape w14:anchorId="2288989E" id="Text Box 2" o:spid="_x0000_s1028" type="#_x0000_t202" style="position:absolute;margin-left:125.15pt;margin-top:26.95pt;width:44.85pt;height:15.75pt;z-index:251664384;visibility:visible;mso-wrap-style:square;mso-wrap-distance-left:9pt;mso-wrap-distance-top:0;mso-wrap-distance-right:9pt;mso-wrap-distance-bottom:0;mso-position-horizontal:absolute;mso-position-horizontal-relative:text;mso-position-vertical:absolute;mso-position-vertical-relative:text;v-text-anchor:middle" o:gfxdata="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" filled="f" stroked="f" strokeweight=".5pt">
+            <v:shape id="Text Box 2" o:spid="_x0000_s1028" type="#_x0000_t202" style="position:absolute;margin-left:125.15pt;margin-top:26.95pt;width:44.85pt;height:15.75pt;z-index:251664384;visibility:visible;mso-wrap-style:square;mso-wrap-distance-left:9pt;mso-wrap-distance-top:0;mso-wrap-distance-right:9pt;mso-wrap-distance-bottom:0;mso-position-horizontal:absolute;mso-position-horizontal-relative:text;mso-position-vertical:absolute;mso-position-vertical-relative:text;v-text-anchor:middle" o:gfxdata="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" filled="f" stroked="f" strokeweight=".5pt">
               <v:textbox inset=".5mm,0,0,0">
                 <w:txbxContent>
                   <w:p>
@@ -4298,7 +4257,7 @@
         </mc:Choice>
         <mc:Fallback>
           <w:pict>
-            <v:shape w14:anchorId="400D6225" id="Text Box 17" o:spid="_x0000_s1029" type="#_x0000_t202" style="position:absolute;margin-left:124.4pt;margin-top:6.7pt;width:396.3pt;height:40.45pt;z-index:251663360;visibility:visible;mso-wrap-style:square;mso-wrap-distance-left:9pt;mso-wrap-distance-top:0;mso-wrap-distance-right:9pt;mso-wrap-distance-bottom:0;mso-position-horizontal:absolute;mso-position-horizontal-relative:text;mso-position-vertical:absolute;mso-position-vertical-relative:text;v-text-anchor:top" o:gfxdata="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" filled="f" stroked="f">
+            <v:shape id="Text Box 17" o:spid="_x0000_s1029" type="#_x0000_t202" style="position:absolute;margin-left:124.4pt;margin-top:6.7pt;width:396.3pt;height:40.45pt;z-index:251663360;visibility:visible;mso-wrap-style:square;mso-wrap-distance-left:9pt;mso-wrap-distance-top:0;mso-wrap-distance-right:9pt;mso-wrap-distance-bottom:0;mso-position-horizontal:absolute;mso-position-horizontal-relative:text;mso-position-vertical:absolute;mso-position-vertical-relative:text;v-text-anchor:top" o:gfxdata="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" filled="f" stroked="f">
               <v:textbox inset=".5mm,1.2mm,.5mm,.5mm">
                 <w:txbxContent>
                   <w:p>
@@ -4437,7 +4396,7 @@
                           <wp:extent cx="200025" cy="200025"/>
                           <wp:effectExtent l="0" t="0" r="9525" b="9525"/>
                           <wp:docPr id="73" name="Picture 73" title="Software University Foundation">
-                            <a:hlinkClick xmlns:a="http://schemas.openxmlformats.org/drawingml/2006/main" r:id="rId1"/>
+                            <a:hlinkClick xmlns:a="http://schemas.openxmlformats.org/drawingml/2006/main" r:id="rId25"/>
                           </wp:docPr>
                           <wp:cNvGraphicFramePr/>
                           <a:graphic xmlns:a="http://schemas.openxmlformats.org/drawingml/2006/main">
@@ -4445,7 +4404,7 @@
                               <pic:pic xmlns:pic="http://schemas.openxmlformats.org/drawingml/2006/picture">
                                 <pic:nvPicPr>
                                   <pic:cNvPr id="94" name="Picture 4" title="Software University Foundation">
-                                    <a:hlinkClick r:id="rId1"/>
+                                    <a:hlinkClick r:id="rId25"/>
                                   </pic:cNvPr>
                                   <pic:cNvPicPr/>
                                 </pic:nvPicPr>
@@ -4891,7 +4850,7 @@
 </file>
 
 <file path=word/footnotes.xml><?xml version="1.0" encoding="utf-8"?>
-<w:footnotes xmlns:wpc="http://schemas.microsoft.com/office/word/2010/wordprocessingCanvas" xmlns:cx="http://schemas.microsoft.com/office/drawing/2014/chartex" xmlns:cx1="http://schemas.microsoft.com/office/drawing/2015/9/8/chartex" xmlns:cx2="http://schemas.microsoft.com/office/drawing/2015/10/21/chartex" xmlns:cx3="http://schemas.microsoft.com/office/drawing/2016/5/9/chartex" xmlns:cx4="http://schemas.microsoft.com/office/drawing/2016/5/10/chartex" xmlns:cx5="http://schemas.microsoft.com/office/drawing/2016/5/11/chartex" xmlns:mc="http://schemas.openxmlformats.org/markup-compatibility/2006" xmlns:o="urn:schemas-microsoft-com:office:office" xmlns:r="http://schemas.openxmlformats.org/officeDocument/2006/relationships" xmlns:m="http://schemas.openxmlformats.org/officeDocument/2006/math" xmlns:v="urn:schemas-microsoft-com:vml" xmlns:wp14="http://schemas.microsoft.com/office/word/2010/wordprocessingDrawing" xmlns:wp="http://schemas.openxmlformats.org/drawingml/2006/wordprocessingDrawing" xmlns:w10="urn:schemas-microsoft-com:office:word" xmlns:w="http://schemas.openxmlformats.org/wordprocessingml/2006/main" xmlns:w14="http://schemas.microsoft.com/office/word/2010/wordml" xmlns:w15="http://schemas.microsoft.com/office/word/2012/wordml" xmlns:w16se="http://schemas.microsoft.com/office/word/2015/wordml/symex" xmlns:wpg="http://schemas.microsoft.com/office/word/2010/wordprocessingGroup" xmlns:wpi="http://schemas.microsoft.com/office/word/2010/wordprocessingInk" xmlns:wne="http://schemas.microsoft.com/office/word/2006/wordml" xmlns:wps="http://schemas.microsoft.com/office/word/2010/wordprocessingShape" mc:Ignorable="w14 w15 w16se wp14">
+<w:footnotes xmlns:wpc="http://schemas.microsoft.com/office/word/2010/wordprocessingCanvas" xmlns:mc="http://schemas.openxmlformats.org/markup-compatibility/2006" xmlns:o="urn:schemas-microsoft-com:office:office" xmlns:r="http://schemas.openxmlformats.org/officeDocument/2006/relationships" xmlns:m="http://schemas.openxmlformats.org/officeDocument/2006/math" xmlns:v="urn:schemas-microsoft-com:vml" xmlns:wp14="http://schemas.microsoft.com/office/word/2010/wordprocessingDrawing" xmlns:wp="http://schemas.openxmlformats.org/drawingml/2006/wordprocessingDrawing" xmlns:w10="urn:schemas-microsoft-com:office:word" xmlns:w="http://schemas.openxmlformats.org/wordprocessingml/2006/main" xmlns:w14="http://schemas.microsoft.com/office/word/2010/wordml" xmlns:wpg="http://schemas.microsoft.com/office/word/2010/wordprocessingGroup" xmlns:wpi="http://schemas.microsoft.com/office/word/2010/wordprocessingInk" xmlns:wne="http://schemas.microsoft.com/office/word/2006/wordml" xmlns:wps="http://schemas.microsoft.com/office/word/2010/wordprocessingShape" mc:Ignorable="w14 wp14">
   <w:footnote w:type="separator" w:id="-1">
     <w:p>
       <w:pPr>
@@ -4916,7 +4875,7 @@
 </file>
 
 <file path=word/header1.xml><?xml version="1.0" encoding="utf-8"?>
-<w:hdr xmlns:wpc="http://schemas.microsoft.com/office/word/2010/wordprocessingCanvas" xmlns:cx="http://schemas.microsoft.com/office/drawing/2014/chartex" xmlns:cx1="http://schemas.microsoft.com/office/drawing/2015/9/8/chartex" xmlns:cx2="http://schemas.microsoft.com/office/drawing/2015/10/21/chartex" xmlns:cx3="http://schemas.microsoft.com/office/drawing/2016/5/9/chartex" xmlns:cx4="http://schemas.microsoft.com/office/drawing/2016/5/10/chartex" xmlns:cx5="http://schemas.microsoft.com/office/drawing/2016/5/11/chartex" xmlns:mc="http://schemas.openxmlformats.org/markup-compatibility/2006" xmlns:o="urn:schemas-microsoft-com:office:office" xmlns:r="http://schemas.openxmlformats.org/officeDocument/2006/relationships" xmlns:m="http://schemas.openxmlformats.org/officeDocument/2006/math" xmlns:v="urn:schemas-microsoft-com:vml" xmlns:wp14="http://schemas.microsoft.com/office/word/2010/wordprocessingDrawing" xmlns:wp="http://schemas.openxmlformats.org/drawingml/2006/wordprocessingDrawing" xmlns:w10="urn:schemas-microsoft-com:office:word" xmlns:w="http://schemas.openxmlformats.org/wordprocessingml/2006/main" xmlns:w14="http://schemas.microsoft.com/office/word/2010/wordml" xmlns:w15="http://schemas.microsoft.com/office/word/2012/wordml" xmlns:w16se="http://schemas.microsoft.com/office/word/2015/wordml/symex" xmlns:wpg="http://schemas.microsoft.com/office/word/2010/wordprocessingGroup" xmlns:wpi="http://schemas.microsoft.com/office/word/2010/wordprocessingInk" xmlns:wne="http://schemas.microsoft.com/office/word/2006/wordml" xmlns:wps="http://schemas.microsoft.com/office/word/2010/wordprocessingShape" mc:Ignorable="w14 w15 w16se wp14">
+<w:hdr xmlns:wpc="http://schemas.microsoft.com/office/word/2010/wordprocessingCanvas" xmlns:mc="http://schemas.openxmlformats.org/markup-compatibility/2006" xmlns:o="urn:schemas-microsoft-com:office:office" xmlns:r="http://schemas.openxmlformats.org/officeDocument/2006/relationships" xmlns:m="http://schemas.openxmlformats.org/officeDocument/2006/math" xmlns:v="urn:schemas-microsoft-com:vml" xmlns:wp14="http://schemas.microsoft.com/office/word/2010/wordprocessingDrawing" xmlns:wp="http://schemas.openxmlformats.org/drawingml/2006/wordprocessingDrawing" xmlns:w10="urn:schemas-microsoft-com:office:word" xmlns:w="http://schemas.openxmlformats.org/wordprocessingml/2006/main" xmlns:w14="http://schemas.microsoft.com/office/word/2010/wordml" xmlns:wpg="http://schemas.microsoft.com/office/word/2010/wordprocessingGroup" xmlns:wpi="http://schemas.microsoft.com/office/word/2010/wordprocessingInk" xmlns:wne="http://schemas.microsoft.com/office/word/2006/wordml" xmlns:wps="http://schemas.microsoft.com/office/word/2010/wordprocessingShape" mc:Ignorable="w14 wp14">
   <w:p>
     <w:pPr>
       <w:pStyle w:val="Header"/>
@@ -4927,8 +4886,8 @@
 </file>
 
 <file path=word/numbering.xml><?xml version="1.0" encoding="utf-8"?>
-<w:numbering xmlns:wpc="http://schemas.microsoft.com/office/word/2010/wordprocessingCanvas" xmlns:cx="http://schemas.microsoft.com/office/drawing/2014/chartex" xmlns:cx1="http://schemas.microsoft.com/office/drawing/2015/9/8/chartex" xmlns:cx2="http://schemas.microsoft.com/office/drawing/2015/10/21/chartex" xmlns:cx3="http://schemas.microsoft.com/office/drawing/2016/5/9/chartex" xmlns:cx4="http://schemas.microsoft.com/office/drawing/2016/5/10/chartex" xmlns:cx5="http://schemas.microsoft.com/office/drawing/2016/5/11/chartex" xmlns:mc="http://schemas.openxmlformats.org/markup-compatibility/2006" xmlns:o="urn:schemas-microsoft-com:office:office" xmlns:r="http://schemas.openxmlformats.org/officeDocument/2006/relationships" xmlns:m="http://schemas.openxmlformats.org/officeDocument/2006/math" xmlns:v="urn:schemas-microsoft-com:vml" xmlns:wp14="http://schemas.microsoft.com/office/word/2010/wordprocessingDrawing" xmlns:wp="http://schemas.openxmlformats.org/drawingml/2006/wordprocessingDrawing" xmlns:w10="urn:schemas-microsoft-com:office:word" xmlns:w="http://schemas.openxmlformats.org/wordprocessingml/2006/main" xmlns:w14="http://schemas.microsoft.com/office/word/2010/wordml" xmlns:w15="http://schemas.microsoft.com/office/word/2012/wordml" xmlns:w16se="http://schemas.microsoft.com/office/word/2015/wordml/symex" xmlns:wpg="http://schemas.microsoft.com/office/word/2010/wordprocessingGroup" xmlns:wpi="http://schemas.microsoft.com/office/word/2010/wordprocessingInk" xmlns:wne="http://schemas.microsoft.com/office/word/2006/wordml" xmlns:wps="http://schemas.microsoft.com/office/word/2010/wordprocessingShape" mc:Ignorable="w14 w15 w16se wp14">
-  <w:abstractNum w:abstractNumId="0" w15:restartNumberingAfterBreak="0">
+<w:numbering xmlns:wpc="http://schemas.microsoft.com/office/word/2010/wordprocessingCanvas" xmlns:mc="http://schemas.openxmlformats.org/markup-compatibility/2006" xmlns:o="urn:schemas-microsoft-com:office:office" xmlns:r="http://schemas.openxmlformats.org/officeDocument/2006/relationships" xmlns:m="http://schemas.openxmlformats.org/officeDocument/2006/math" xmlns:v="urn:schemas-microsoft-com:vml" xmlns:wp14="http://schemas.microsoft.com/office/word/2010/wordprocessingDrawing" xmlns:wp="http://schemas.openxmlformats.org/drawingml/2006/wordprocessingDrawing" xmlns:w10="urn:schemas-microsoft-com:office:word" xmlns:w="http://schemas.openxmlformats.org/wordprocessingml/2006/main" xmlns:w14="http://schemas.microsoft.com/office/word/2010/wordml" xmlns:wpg="http://schemas.microsoft.com/office/word/2010/wordprocessingGroup" xmlns:wpi="http://schemas.microsoft.com/office/word/2010/wordprocessingInk" xmlns:wne="http://schemas.microsoft.com/office/word/2006/wordml" xmlns:wps="http://schemas.microsoft.com/office/word/2010/wordprocessingShape" mc:Ignorable="w14 wp14">
+  <w:abstractNum w:abstractNumId="0">
     <w:nsid w:val="0257735E"/>
     <w:multiLevelType w:val="hybridMultilevel"/>
     <w:tmpl w:val="3656FF40"/>
@@ -5041,7 +5000,7 @@
       </w:rPr>
     </w:lvl>
   </w:abstractNum>
-  <w:abstractNum w:abstractNumId="1" w15:restartNumberingAfterBreak="0">
+  <w:abstractNum w:abstractNumId="1">
     <w:nsid w:val="04E60920"/>
     <w:multiLevelType w:val="hybridMultilevel"/>
     <w:tmpl w:val="9DB0F662"/>
@@ -5154,7 +5113,7 @@
       </w:rPr>
     </w:lvl>
   </w:abstractNum>
-  <w:abstractNum w:abstractNumId="2" w15:restartNumberingAfterBreak="0">
+  <w:abstractNum w:abstractNumId="2">
     <w:nsid w:val="09D14892"/>
     <w:multiLevelType w:val="hybridMultilevel"/>
     <w:tmpl w:val="AB0EC314"/>
@@ -5267,7 +5226,7 @@
       </w:rPr>
     </w:lvl>
   </w:abstractNum>
-  <w:abstractNum w:abstractNumId="3" w15:restartNumberingAfterBreak="0">
+  <w:abstractNum w:abstractNumId="3">
     <w:nsid w:val="0BCB1966"/>
     <w:multiLevelType w:val="hybridMultilevel"/>
     <w:tmpl w:val="288856D8"/>
@@ -5380,7 +5339,7 @@
       </w:rPr>
     </w:lvl>
   </w:abstractNum>
-  <w:abstractNum w:abstractNumId="4" w15:restartNumberingAfterBreak="0">
+  <w:abstractNum w:abstractNumId="4">
     <w:nsid w:val="12D46FE6"/>
     <w:multiLevelType w:val="hybridMultilevel"/>
     <w:tmpl w:val="2E189FDA"/>
@@ -5493,7 +5452,7 @@
       </w:rPr>
     </w:lvl>
   </w:abstractNum>
-  <w:abstractNum w:abstractNumId="5" w15:restartNumberingAfterBreak="0">
+  <w:abstractNum w:abstractNumId="5">
     <w:nsid w:val="13A00DEC"/>
     <w:multiLevelType w:val="hybridMultilevel"/>
     <w:tmpl w:val="A9E40BD8"/>
@@ -5580,7 +5539,7 @@
       </w:pPr>
     </w:lvl>
   </w:abstractNum>
-  <w:abstractNum w:abstractNumId="6" w15:restartNumberingAfterBreak="0">
+  <w:abstractNum w:abstractNumId="6">
     <w:nsid w:val="15690B01"/>
     <w:multiLevelType w:val="hybridMultilevel"/>
     <w:tmpl w:val="9A264372"/>
@@ -5693,7 +5652,7 @@
       </w:rPr>
     </w:lvl>
   </w:abstractNum>
-  <w:abstractNum w:abstractNumId="7" w15:restartNumberingAfterBreak="0">
+  <w:abstractNum w:abstractNumId="7">
     <w:nsid w:val="1DAD2515"/>
     <w:multiLevelType w:val="hybridMultilevel"/>
     <w:tmpl w:val="9C1E9A04"/>
@@ -5806,7 +5765,7 @@
       </w:rPr>
     </w:lvl>
   </w:abstractNum>
-  <w:abstractNum w:abstractNumId="8" w15:restartNumberingAfterBreak="0">
+  <w:abstractNum w:abstractNumId="8">
     <w:nsid w:val="22CD3F94"/>
     <w:multiLevelType w:val="hybridMultilevel"/>
     <w:tmpl w:val="A044FDFA"/>
@@ -5892,7 +5851,7 @@
       </w:pPr>
     </w:lvl>
   </w:abstractNum>
-  <w:abstractNum w:abstractNumId="9" w15:restartNumberingAfterBreak="0">
+  <w:abstractNum w:abstractNumId="9">
     <w:nsid w:val="26413526"/>
     <w:multiLevelType w:val="hybridMultilevel"/>
     <w:tmpl w:val="A1B4F3F4"/>
@@ -5978,7 +5937,7 @@
       </w:pPr>
     </w:lvl>
   </w:abstractNum>
-  <w:abstractNum w:abstractNumId="10" w15:restartNumberingAfterBreak="0">
+  <w:abstractNum w:abstractNumId="10">
     <w:nsid w:val="385C6CB3"/>
     <w:multiLevelType w:val="hybridMultilevel"/>
     <w:tmpl w:val="C1C67C5C"/>
@@ -6091,7 +6050,7 @@
       </w:rPr>
     </w:lvl>
   </w:abstractNum>
-  <w:abstractNum w:abstractNumId="11" w15:restartNumberingAfterBreak="0">
+  <w:abstractNum w:abstractNumId="11">
     <w:nsid w:val="420E53A2"/>
     <w:multiLevelType w:val="hybridMultilevel"/>
     <w:tmpl w:val="5C384868"/>
@@ -6204,7 +6163,7 @@
       </w:rPr>
     </w:lvl>
   </w:abstractNum>
-  <w:abstractNum w:abstractNumId="12" w15:restartNumberingAfterBreak="0">
+  <w:abstractNum w:abstractNumId="12">
     <w:nsid w:val="46003049"/>
     <w:multiLevelType w:val="hybridMultilevel"/>
     <w:tmpl w:val="605867C2"/>
@@ -6317,7 +6276,7 @@
       </w:rPr>
     </w:lvl>
   </w:abstractNum>
-  <w:abstractNum w:abstractNumId="13" w15:restartNumberingAfterBreak="0">
+  <w:abstractNum w:abstractNumId="13">
     <w:nsid w:val="4F5B2890"/>
     <w:multiLevelType w:val="hybridMultilevel"/>
     <w:tmpl w:val="9FAE4850"/>
@@ -6430,7 +6389,7 @@
       </w:rPr>
     </w:lvl>
   </w:abstractNum>
-  <w:abstractNum w:abstractNumId="14" w15:restartNumberingAfterBreak="0">
+  <w:abstractNum w:abstractNumId="14">
     <w:nsid w:val="51712A2F"/>
     <w:multiLevelType w:val="hybridMultilevel"/>
     <w:tmpl w:val="2B0A6FF2"/>
@@ -6543,7 +6502,7 @@
       </w:rPr>
     </w:lvl>
   </w:abstractNum>
-  <w:abstractNum w:abstractNumId="15" w15:restartNumberingAfterBreak="0">
+  <w:abstractNum w:abstractNumId="15">
     <w:nsid w:val="5507266E"/>
     <w:multiLevelType w:val="hybridMultilevel"/>
     <w:tmpl w:val="22522E3A"/>
@@ -6656,7 +6615,7 @@
       </w:rPr>
     </w:lvl>
   </w:abstractNum>
-  <w:abstractNum w:abstractNumId="16" w15:restartNumberingAfterBreak="0">
+  <w:abstractNum w:abstractNumId="16">
     <w:nsid w:val="55990837"/>
     <w:multiLevelType w:val="hybridMultilevel"/>
     <w:tmpl w:val="960254F8"/>
@@ -6769,7 +6728,7 @@
       </w:rPr>
     </w:lvl>
   </w:abstractNum>
-  <w:abstractNum w:abstractNumId="17" w15:restartNumberingAfterBreak="0">
+  <w:abstractNum w:abstractNumId="17">
     <w:nsid w:val="5E424358"/>
     <w:multiLevelType w:val="hybridMultilevel"/>
     <w:tmpl w:val="B4E8BE36"/>
@@ -6882,7 +6841,7 @@
       </w:rPr>
     </w:lvl>
   </w:abstractNum>
-  <w:abstractNum w:abstractNumId="18" w15:restartNumberingAfterBreak="0">
+  <w:abstractNum w:abstractNumId="18">
     <w:nsid w:val="5F9A715F"/>
     <w:multiLevelType w:val="hybridMultilevel"/>
     <w:tmpl w:val="4B26630C"/>
@@ -6995,7 +6954,7 @@
       </w:rPr>
     </w:lvl>
   </w:abstractNum>
-  <w:abstractNum w:abstractNumId="19" w15:restartNumberingAfterBreak="0">
+  <w:abstractNum w:abstractNumId="19">
     <w:nsid w:val="67CF4179"/>
     <w:multiLevelType w:val="hybridMultilevel"/>
     <w:tmpl w:val="0464CDD6"/>
@@ -7108,7 +7067,7 @@
       </w:rPr>
     </w:lvl>
   </w:abstractNum>
-  <w:abstractNum w:abstractNumId="20" w15:restartNumberingAfterBreak="0">
+  <w:abstractNum w:abstractNumId="20">
     <w:nsid w:val="760D2F8E"/>
     <w:multiLevelType w:val="hybridMultilevel"/>
     <w:tmpl w:val="3C0E5A7E"/>
@@ -7221,7 +7180,7 @@
       </w:rPr>
     </w:lvl>
   </w:abstractNum>
-  <w:abstractNum w:abstractNumId="21" w15:restartNumberingAfterBreak="0">
+  <w:abstractNum w:abstractNumId="21">
     <w:nsid w:val="7A0155B4"/>
     <w:multiLevelType w:val="hybridMultilevel"/>
     <w:tmpl w:val="581A57DA"/>
@@ -7431,7 +7390,7 @@
 </file>
 
 <file path=word/styles.xml><?xml version="1.0" encoding="utf-8"?>
-<w:styles xmlns:mc="http://schemas.openxmlformats.org/markup-compatibility/2006" xmlns:r="http://schemas.openxmlformats.org/officeDocument/2006/relationships" xmlns:w="http://schemas.openxmlformats.org/wordprocessingml/2006/main" xmlns:w14="http://schemas.microsoft.com/office/word/2010/wordml" xmlns:w15="http://schemas.microsoft.com/office/word/2012/wordml" xmlns:w16se="http://schemas.microsoft.com/office/word/2015/wordml/symex" mc:Ignorable="w14 w15 w16se">
+<w:styles xmlns:mc="http://schemas.openxmlformats.org/markup-compatibility/2006" xmlns:r="http://schemas.openxmlformats.org/officeDocument/2006/relationships" xmlns:w="http://schemas.openxmlformats.org/wordprocessingml/2006/main" xmlns:w14="http://schemas.microsoft.com/office/word/2010/wordml" mc:Ignorable="w14">
   <w:docDefaults>
     <w:rPrDefault>
       <w:rPr>
@@ -7447,381 +7406,147 @@
       </w:pPr>
     </w:pPrDefault>
   </w:docDefaults>
-  <w:latentStyles w:defLockedState="0" w:defUIPriority="99" w:defSemiHidden="0" w:defUnhideWhenUsed="0" w:defQFormat="0" w:count="374">
-    <w:lsdException w:name="Normal" w:uiPriority="0" w:qFormat="1"/>
-    <w:lsdException w:name="heading 1" w:uiPriority="9" w:qFormat="1"/>
-    <w:lsdException w:name="heading 2" w:semiHidden="1" w:uiPriority="9" w:unhideWhenUsed="1" w:qFormat="1"/>
-    <w:lsdException w:name="heading 3" w:semiHidden="1" w:uiPriority="9" w:unhideWhenUsed="1" w:qFormat="1"/>
-    <w:lsdException w:name="heading 4" w:semiHidden="1" w:uiPriority="9" w:unhideWhenUsed="1" w:qFormat="1"/>
-    <w:lsdException w:name="heading 5" w:semiHidden="1" w:uiPriority="9" w:unhideWhenUsed="1" w:qFormat="1"/>
-    <w:lsdException w:name="heading 6" w:semiHidden="1" w:uiPriority="9" w:unhideWhenUsed="1" w:qFormat="1"/>
-    <w:lsdException w:name="heading 7" w:semiHidden="1" w:uiPriority="9" w:unhideWhenUsed="1" w:qFormat="1"/>
-    <w:lsdException w:name="heading 8" w:semiHidden="1" w:uiPriority="9" w:unhideWhenUsed="1" w:qFormat="1"/>
-    <w:lsdException w:name="heading 9" w:semiHidden="1" w:uiPriority="9" w:unhideWhenUsed="1" w:qFormat="1"/>
-    <w:lsdException w:name="index 1" w:semiHidden="1" w:unhideWhenUsed="1"/>
-    <w:lsdException w:name="index 2" w:semiHidden="1" w:unhideWhenUsed="1"/>
-    <w:lsdException w:name="index 3" w:semiHidden="1" w:unhideWhenUsed="1"/>
-    <w:lsdException w:name="index 4" w:semiHidden="1" w:unhideWhenUsed="1"/>
-    <w:lsdException w:name="index 5" w:semiHidden="1" w:unhideWhenUsed="1"/>
-    <w:lsdException w:name="index 6" w:semiHidden="1" w:unhideWhenUsed="1"/>
-    <w:lsdException w:name="index 7" w:semiHidden="1" w:unhideWhenUsed="1"/>
-    <w:lsdException w:name="index 8" w:semiHidden="1" w:unhideWhenUsed="1"/>
-    <w:lsdException w:name="index 9" w:semiHidden="1" w:unhideWhenUsed="1"/>
-    <w:lsdException w:name="toc 1" w:semiHidden="1" w:uiPriority="39" w:unhideWhenUsed="1"/>
-    <w:lsdException w:name="toc 2" w:semiHidden="1" w:uiPriority="39" w:unhideWhenUsed="1"/>
-    <w:lsdException w:name="toc 3" w:semiHidden="1" w:uiPriority="39" w:unhideWhenUsed="1"/>
-    <w:lsdException w:name="toc 4" w:semiHidden="1" w:uiPriority="39" w:unhideWhenUsed="1"/>
-    <w:lsdException w:name="toc 5" w:semiHidden="1" w:uiPriority="39" w:unhideWhenUsed="1"/>
-    <w:lsdException w:name="toc 6" w:semiHidden="1" w:uiPriority="39" w:unhideWhenUsed="1"/>
-    <w:lsdException w:name="toc 7" w:semiHidden="1" w:uiPriority="39" w:unhideWhenUsed="1"/>
-    <w:lsdException w:name="toc 8" w:semiHidden="1" w:uiPriority="39" w:unhideWhenUsed="1"/>
-    <w:lsdException w:name="toc 9" w:semiHidden="1" w:uiPriority="39" w:unhideWhenUsed="1"/>
-    <w:lsdException w:name="Normal Indent" w:semiHidden="1" w:unhideWhenUsed="1"/>
-    <w:lsdException w:name="footnote text" w:semiHidden="1" w:unhideWhenUsed="1"/>
-    <w:lsdException w:name="annotation text" w:semiHidden="1" w:unhideWhenUsed="1"/>
-    <w:lsdException w:name="header" w:semiHidden="1" w:unhideWhenUsed="1"/>
-    <w:lsdException w:name="footer" w:semiHidden="1" w:unhideWhenUsed="1"/>
-    <w:lsdException w:name="index heading" w:semiHidden="1" w:unhideWhenUsed="1"/>
-    <w:lsdException w:name="caption" w:semiHidden="1" w:uiPriority="35" w:unhideWhenUsed="1" w:qFormat="1"/>
-    <w:lsdException w:name="table of figures" w:semiHidden="1" w:unhideWhenUsed="1"/>
-    <w:lsdException w:name="envelope address" w:semiHidden="1" w:unhideWhenUsed="1"/>
-    <w:lsdException w:name="envelope return" w:semiHidden="1" w:unhideWhenUsed="1"/>
-    <w:lsdException w:name="footnote reference" w:semiHidden="1" w:unhideWhenUsed="1"/>
-    <w:lsdException w:name="annotation reference" w:semiHidden="1" w:unhideWhenUsed="1"/>
-    <w:lsdException w:name="line number" w:semiHidden="1" w:unhideWhenUsed="1"/>
-    <w:lsdException w:name="page number" w:semiHidden="1" w:unhideWhenUsed="1"/>
-    <w:lsdException w:name="endnote reference" w:semiHidden="1" w:unhideWhenUsed="1"/>
-    <w:lsdException w:name="endnote text" w:semiHidden="1" w:unhideWhenUsed="1"/>
-    <w:lsdException w:name="table of authorities" w:semiHidden="1" w:unhideWhenUsed="1"/>
-    <w:lsdException w:name="macro" w:semiHidden="1" w:unhideWhenUsed="1"/>
-    <w:lsdException w:name="toa heading" w:semiHidden="1" w:unhideWhenUsed="1"/>
-    <w:lsdException w:name="List" w:semiHidden="1" w:unhideWhenUsed="1"/>
-    <w:lsdException w:name="List Bullet" w:semiHidden="1" w:unhideWhenUsed="1"/>
-    <w:lsdException w:name="List Number" w:semiHidden="1" w:unhideWhenUsed="1"/>
-    <w:lsdException w:name="List 2" w:semiHidden="1" w:unhideWhenUsed="1"/>
-    <w:lsdException w:name="List 3" w:semiHidden="1" w:unhideWhenUsed="1"/>
-    <w:lsdException w:name="List 4" w:semiHidden="1" w:unhideWhenUsed="1"/>
-    <w:lsdException w:name="List 5" w:semiHidden="1" w:unhideWhenUsed="1"/>
-    <w:lsdException w:name="List Bullet 2" w:semiHidden="1" w:unhideWhenUsed="1"/>
-    <w:lsdException w:name="List Bullet 3" w:semiHidden="1" w:unhideWhenUsed="1"/>
-    <w:lsdException w:name="List Bullet 4" w:semiHidden="1" w:unhideWhenUsed="1"/>
-    <w:lsdException w:name="List Bullet 5" w:semiHidden="1" w:unhideWhenUsed="1"/>
-    <w:lsdException w:name="List Number 2" w:semiHidden="1" w:unhideWhenUsed="1"/>
-    <w:lsdException w:name="List Number 3" w:semiHidden="1" w:unhideWhenUsed="1"/>
-    <w:lsdException w:name="List Number 4" w:semiHidden="1" w:unhideWhenUsed="1"/>
-    <w:lsdException w:name="List Number 5" w:semiHidden="1" w:unhideWhenUsed="1"/>
-    <w:lsdException w:name="Title" w:uiPriority="10"/>
-    <w:lsdException w:name="Closing" w:semiHidden="1" w:unhideWhenUsed="1"/>
-    <w:lsdException w:name="Signature" w:semiHidden="1" w:unhideWhenUsed="1"/>
-    <w:lsdException w:name="Default Paragraph Font" w:semiHidden="1" w:uiPriority="1" w:unhideWhenUsed="1"/>
-    <w:lsdException w:name="Body Text" w:semiHidden="1" w:unhideWhenUsed="1"/>
-    <w:lsdException w:name="Body Text Indent" w:semiHidden="1" w:unhideWhenUsed="1"/>
-    <w:lsdException w:name="List Continue" w:semiHidden="1" w:unhideWhenUsed="1"/>
-    <w:lsdException w:name="List Continue 2" w:semiHidden="1" w:unhideWhenUsed="1"/>
-    <w:lsdException w:name="List Continue 3" w:semiHidden="1" w:unhideWhenUsed="1"/>
-    <w:lsdException w:name="List Continue 4" w:semiHidden="1" w:unhideWhenUsed="1"/>
-    <w:lsdException w:name="List Continue 5" w:semiHidden="1" w:unhideWhenUsed="1"/>
-    <w:lsdException w:name="Message Header" w:semiHidden="1" w:unhideWhenUsed="1"/>
-    <w:lsdException w:name="Subtitle" w:uiPriority="11"/>
-    <w:lsdException w:name="Salutation" w:semiHidden="1" w:unhideWhenUsed="1"/>
-    <w:lsdException w:name="Date" w:semiHidden="1" w:unhideWhenUsed="1"/>
-    <w:lsdException w:name="Body Text First Indent" w:semiHidden="1" w:unhideWhenUsed="1"/>
-    <w:lsdException w:name="Body Text First Indent 2" w:semiHidden="1" w:unhideWhenUsed="1"/>
-    <w:lsdException w:name="Note Heading" w:semiHidden="1" w:unhideWhenUsed="1"/>
-    <w:lsdException w:name="Body Text 2" w:semiHidden="1" w:unhideWhenUsed="1"/>
-    <w:lsdException w:name="Body Text 3" w:semiHidden="1" w:unhideWhenUsed="1"/>
-    <w:lsdException w:name="Body Text Indent 2" w:semiHidden="1" w:unhideWhenUsed="1"/>
-    <w:lsdException w:name="Body Text Indent 3" w:semiHidden="1" w:unhideWhenUsed="1"/>
-    <w:lsdException w:name="Block Text" w:semiHidden="1" w:unhideWhenUsed="1"/>
-    <w:lsdException w:name="Hyperlink" w:semiHidden="1" w:unhideWhenUsed="1"/>
-    <w:lsdException w:name="FollowedHyperlink" w:semiHidden="1" w:unhideWhenUsed="1"/>
-    <w:lsdException w:name="Strong" w:uiPriority="22" w:qFormat="1"/>
-    <w:lsdException w:name="Emphasis" w:uiPriority="20"/>
-    <w:lsdException w:name="Document Map" w:semiHidden="1" w:unhideWhenUsed="1"/>
-    <w:lsdException w:name="Plain Text" w:semiHidden="1" w:unhideWhenUsed="1"/>
-    <w:lsdException w:name="E-mail Signature" w:semiHidden="1" w:unhideWhenUsed="1"/>
-    <w:lsdException w:name="HTML Top of Form" w:semiHidden="1" w:unhideWhenUsed="1"/>
-    <w:lsdException w:name="HTML Bottom of Form" w:semiHidden="1" w:unhideWhenUsed="1"/>
-    <w:lsdException w:name="Normal (Web)" w:semiHidden="1" w:unhideWhenUsed="1"/>
-    <w:lsdException w:name="HTML Acronym" w:semiHidden="1" w:unhideWhenUsed="1"/>
-    <w:lsdException w:name="HTML Address" w:semiHidden="1" w:unhideWhenUsed="1"/>
-    <w:lsdException w:name="HTML Cite" w:semiHidden="1" w:unhideWhenUsed="1"/>
-    <w:lsdException w:name="HTML Code" w:semiHidden="1" w:unhideWhenUsed="1"/>
-    <w:lsdException w:name="HTML Definition" w:semiHidden="1" w:unhideWhenUsed="1"/>
-    <w:lsdException w:name="HTML Keyboard" w:semiHidden="1" w:unhideWhenUsed="1"/>
-    <w:lsdException w:name="HTML Preformatted" w:semiHidden="1" w:unhideWhenUsed="1"/>
-    <w:lsdException w:name="HTML Sample" w:semiHidden="1" w:unhideWhenUsed="1"/>
-    <w:lsdException w:name="HTML Typewriter" w:semiHidden="1" w:unhideWhenUsed="1"/>
-    <w:lsdException w:name="HTML Variable" w:semiHidden="1" w:unhideWhenUsed="1"/>
-    <w:lsdException w:name="Normal Table" w:semiHidden="1" w:unhideWhenUsed="1"/>
-    <w:lsdException w:name="annotation subject" w:semiHidden="1" w:unhideWhenUsed="1"/>
-    <w:lsdException w:name="No List" w:semiHidden="1" w:unhideWhenUsed="1"/>
-    <w:lsdException w:name="Outline List 1" w:semiHidden="1" w:unhideWhenUsed="1"/>
-    <w:lsdException w:name="Outline List 2" w:semiHidden="1" w:unhideWhenUsed="1"/>
-    <w:lsdException w:name="Outline List 3" w:semiHidden="1" w:unhideWhenUsed="1"/>
-    <w:lsdException w:name="Table Simple 1" w:semiHidden="1" w:unhideWhenUsed="1"/>
-    <w:lsdException w:name="Table Simple 2" w:semiHidden="1" w:unhideWhenUsed="1"/>
-    <w:lsdException w:name="Table Simple 3" w:semiHidden="1" w:unhideWhenUsed="1"/>
-    <w:lsdException w:name="Table Classic 1" w:semiHidden="1" w:unhideWhenUsed="1"/>
-    <w:lsdException w:name="Table Classic 2" w:semiHidden="1" w:unhideWhenUsed="1"/>
-    <w:lsdException w:name="Table Classic 3" w:semiHidden="1" w:unhideWhenUsed="1"/>
-    <w:lsdException w:name="Table Classic 4" w:semiHidden="1" w:unhideWhenUsed="1"/>
-    <w:lsdException w:name="Table Colorful 1" w:semiHidden="1" w:unhideWhenUsed="1"/>
-    <w:lsdException w:name="Table Colorful 2" w:semiHidden="1" w:unhideWhenUsed="1"/>
-    <w:lsdException w:name="Table Colorful 3" w:semiHidden="1" w:unhideWhenUsed="1"/>
-    <w:lsdException w:name="Table Columns 1" w:semiHidden="1" w:unhideWhenUsed="1"/>
-    <w:lsdException w:name="Table Columns 2" w:semiHidden="1" w:unhideWhenUsed="1"/>
-    <w:lsdException w:name="Table Columns 3" w:semiHidden="1" w:unhideWhenUsed="1"/>
-    <w:lsdException w:name="Table Columns 4" w:semiHidden="1" w:unhideWhenUsed="1"/>
-    <w:lsdException w:name="Table Columns 5" w:semiHidden="1" w:unhideWhenUsed="1"/>
-    <w:lsdException w:name="Table Grid 1" w:semiHidden="1" w:unhideWhenUsed="1"/>
-    <w:lsdException w:name="Table Grid 2" w:semiHidden="1" w:unhideWhenUsed="1"/>
-    <w:lsdException w:name="Table Grid 3" w:semiHidden="1" w:unhideWhenUsed="1"/>
-    <w:lsdException w:name="Table Grid 4" w:semiHidden="1" w:unhideWhenUsed="1"/>
-    <w:lsdException w:name="Table Grid 5" w:semiHidden="1" w:unhideWhenUsed="1"/>
-    <w:lsdException w:name="Table Grid 6" w:semiHidden="1" w:unhideWhenUsed="1"/>
-    <w:lsdException w:name="Table Grid 7" w:semiHidden="1" w:unhideWhenUsed="1"/>
-    <w:lsdException w:name="Table Grid 8" w:semiHidden="1" w:unhideWhenUsed="1"/>
-    <w:lsdException w:name="Table List 1" w:semiHidden="1" w:unhideWhenUsed="1"/>
-    <w:lsdException w:name="Table List 2" w:semiHidden="1" w:unhideWhenUsed="1"/>
-    <w:lsdException w:name="Table List 3" w:semiHidden="1" w:unhideWhenUsed="1"/>
-    <w:lsdException w:name="Table List 4" w:semiHidden="1" w:unhideWhenUsed="1"/>
-    <w:lsdException w:name="Table List 5" w:semiHidden="1" w:unhideWhenUsed="1"/>
-    <w:lsdException w:name="Table List 6" w:semiHidden="1" w:unhideWhenUsed="1"/>
-    <w:lsdException w:name="Table List 7" w:semiHidden="1" w:unhideWhenUsed="1"/>
-    <w:lsdException w:name="Table List 8" w:semiHidden="1" w:unhideWhenUsed="1"/>
-    <w:lsdException w:name="Table 3D effects 1" w:semiHidden="1" w:unhideWhenUsed="1"/>
-    <w:lsdException w:name="Table 3D effects 2" w:semiHidden="1" w:unhideWhenUsed="1"/>
-    <w:lsdException w:name="Table 3D effects 3" w:semiHidden="1" w:unhideWhenUsed="1"/>
-    <w:lsdException w:name="Table Contemporary" w:semiHidden="1" w:unhideWhenUsed="1"/>
-    <w:lsdException w:name="Table Elegant" w:semiHidden="1" w:unhideWhenUsed="1"/>
-    <w:lsdException w:name="Table Professional" w:semiHidden="1" w:unhideWhenUsed="1"/>
-    <w:lsdException w:name="Table Subtle 1" w:semiHidden="1" w:unhideWhenUsed="1"/>
-    <w:lsdException w:name="Table Subtle 2" w:semiHidden="1" w:unhideWhenUsed="1"/>
-    <w:lsdException w:name="Table Web 1" w:semiHidden="1" w:unhideWhenUsed="1"/>
-    <w:lsdException w:name="Table Web 2" w:semiHidden="1" w:unhideWhenUsed="1"/>
-    <w:lsdException w:name="Table Web 3" w:semiHidden="1" w:unhideWhenUsed="1"/>
-    <w:lsdException w:name="Balloon Text" w:semiHidden="1" w:unhideWhenUsed="1"/>
-    <w:lsdException w:name="Table Grid" w:semiHidden="1" w:uiPriority="59" w:unhideWhenUsed="1"/>
-    <w:lsdException w:name="Table Theme" w:semiHidden="1" w:unhideWhenUsed="1"/>
-    <w:lsdException w:name="Placeholder Text" w:semiHidden="1"/>
-    <w:lsdException w:name="No Spacing" w:uiPriority="1"/>
-    <w:lsdException w:name="Light Shading" w:uiPriority="60"/>
-    <w:lsdException w:name="Light List" w:uiPriority="61"/>
-    <w:lsdException w:name="Light Grid" w:uiPriority="62"/>
-    <w:lsdException w:name="Medium Shading 1" w:uiPriority="63"/>
-    <w:lsdException w:name="Medium Shading 2" w:uiPriority="64"/>
-    <w:lsdException w:name="Medium List 1" w:uiPriority="65"/>
-    <w:lsdException w:name="Medium List 2" w:uiPriority="66"/>
-    <w:lsdException w:name="Medium Grid 1" w:uiPriority="67"/>
-    <w:lsdException w:name="Medium Grid 2" w:uiPriority="68"/>
-    <w:lsdException w:name="Medium Grid 3" w:uiPriority="69"/>
-    <w:lsdException w:name="Dark List" w:uiPriority="70"/>
-    <w:lsdException w:name="Colorful Shading" w:uiPriority="71"/>
-    <w:lsdException w:name="Colorful List" w:uiPriority="72"/>
-    <w:lsdException w:name="Colorful Grid" w:uiPriority="73"/>
-    <w:lsdException w:name="Light Shading Accent 1" w:uiPriority="60"/>
-    <w:lsdException w:name="Light List Accent 1" w:uiPriority="61"/>
-    <w:lsdException w:name="Light Grid Accent 1" w:uiPriority="62"/>
-    <w:lsdException w:name="Medium Shading 1 Accent 1" w:uiPriority="63"/>
-    <w:lsdException w:name="Medium Shading 2 Accent 1" w:uiPriority="64"/>
-    <w:lsdException w:name="Medium List 1 Accent 1" w:uiPriority="65"/>
-    <w:lsdException w:name="Revision" w:semiHidden="1"/>
-    <w:lsdException w:name="List Paragraph" w:uiPriority="34" w:qFormat="1"/>
-    <w:lsdException w:name="Quote" w:uiPriority="29"/>
-    <w:lsdException w:name="Intense Quote" w:uiPriority="30"/>
-    <w:lsdException w:name="Medium List 2 Accent 1" w:uiPriority="66"/>
-    <w:lsdException w:name="Medium Grid 1 Accent 1" w:uiPriority="67"/>
-    <w:lsdException w:name="Medium Grid 2 Accent 1" w:uiPriority="68"/>
-    <w:lsdException w:name="Medium Grid 3 Accent 1" w:uiPriority="69"/>
-    <w:lsdException w:name="Dark List Accent 1" w:uiPriority="70"/>
-    <w:lsdException w:name="Colorful Shading Accent 1" w:uiPriority="71"/>
-    <w:lsdException w:name="Colorful List Accent 1" w:uiPriority="72"/>
-    <w:lsdException w:name="Colorful Grid Accent 1" w:uiPriority="73"/>
-    <w:lsdException w:name="Light Shading Accent 2" w:uiPriority="60"/>
-    <w:lsdException w:name="Light List Accent 2" w:uiPriority="61"/>
-    <w:lsdException w:name="Light Grid Accent 2" w:uiPriority="62"/>
-    <w:lsdException w:name="Medium Shading 1 Accent 2" w:uiPriority="63"/>
-    <w:lsdException w:name="Medium Shading 2 Accent 2" w:uiPriority="64"/>
-    <w:lsdException w:name="Medium List 1 Accent 2" w:uiPriority="65"/>
-    <w:lsdException w:name="Medium List 2 Accent 2" w:uiPriority="66"/>
-    <w:lsdException w:name="Medium Grid 1 Accent 2" w:uiPriority="67"/>
-    <w:lsdException w:name="Medium Grid 2 Accent 2" w:uiPriority="68"/>
-    <w:lsdException w:name="Medium Grid 3 Accent 2" w:uiPriority="69"/>
-    <w:lsdException w:name="Dark List Accent 2" w:uiPriority="70"/>
-    <w:lsdException w:name="Colorful Shading Accent 2" w:uiPriority="71"/>
-    <w:lsdException w:name="Colorful List Accent 2" w:uiPriority="72"/>
-    <w:lsdException w:name="Colorful Grid Accent 2" w:uiPriority="73"/>
-    <w:lsdException w:name="Light Shading Accent 3" w:uiPriority="60"/>
-    <w:lsdException w:name="Light List Accent 3" w:uiPriority="61"/>
-    <w:lsdException w:name="Light Grid Accent 3" w:uiPriority="62"/>
-    <w:lsdException w:name="Medium Shading 1 Accent 3" w:uiPriority="63"/>
-    <w:lsdException w:name="Medium Shading 2 Accent 3" w:uiPriority="64"/>
-    <w:lsdException w:name="Medium List 1 Accent 3" w:uiPriority="65"/>
-    <w:lsdException w:name="Medium List 2 Accent 3" w:uiPriority="66"/>
-    <w:lsdException w:name="Medium Grid 1 Accent 3" w:uiPriority="67"/>
-    <w:lsdException w:name="Medium Grid 2 Accent 3" w:uiPriority="68"/>
-    <w:lsdException w:name="Medium Grid 3 Accent 3" w:uiPriority="69"/>
-    <w:lsdException w:name="Dark List Accent 3" w:uiPriority="70"/>
-    <w:lsdException w:name="Colorful Shading Accent 3" w:uiPriority="71"/>
-    <w:lsdException w:name="Colorful List Accent 3" w:uiPriority="72"/>
-    <w:lsdException w:name="Colorful Grid Accent 3" w:uiPriority="73"/>
-    <w:lsdException w:name="Light Shading Accent 4" w:uiPriority="60"/>
-    <w:lsdException w:name="Light List Accent 4" w:uiPriority="61"/>
-    <w:lsdException w:name="Light Grid Accent 4" w:uiPriority="62"/>
-    <w:lsdException w:name="Medium Shading 1 Accent 4" w:uiPriority="63"/>
-    <w:lsdException w:name="Medium Shading 2 Accent 4" w:uiPriority="64"/>
-    <w:lsdException w:name="Medium List 1 Accent 4" w:uiPriority="65"/>
-    <w:lsdException w:name="Medium List 2 Accent 4" w:uiPriority="66"/>
-    <w:lsdException w:name="Medium Grid 1 Accent 4" w:uiPriority="67"/>
-    <w:lsdException w:name="Medium Grid 2 Accent 4" w:uiPriority="68"/>
-    <w:lsdException w:name="Medium Grid 3 Accent 4" w:uiPriority="69"/>
-    <w:lsdException w:name="Dark List Accent 4" w:uiPriority="70"/>
-    <w:lsdException w:name="Colorful Shading Accent 4" w:uiPriority="71"/>
-    <w:lsdException w:name="Colorful List Accent 4" w:uiPriority="72"/>
-    <w:lsdException w:name="Colorful Grid Accent 4" w:uiPriority="73"/>
-    <w:lsdException w:name="Light Shading Accent 5" w:uiPriority="60"/>
-    <w:lsdException w:name="Light List Accent 5" w:uiPriority="61"/>
-    <w:lsdException w:name="Light Grid Accent 5" w:uiPriority="62"/>
-    <w:lsdException w:name="Medium Shading 1 Accent 5" w:uiPriority="63"/>
-    <w:lsdException w:name="Medium Shading 2 Accent 5" w:uiPriority="64"/>
-    <w:lsdException w:name="Medium List 1 Accent 5" w:uiPriority="65"/>
-    <w:lsdException w:name="Medium List 2 Accent 5" w:uiPriority="66"/>
-    <w:lsdException w:name="Medium Grid 1 Accent 5" w:uiPriority="67"/>
-    <w:lsdException w:name="Medium Grid 2 Accent 5" w:uiPriority="68"/>
-    <w:lsdException w:name="Medium Grid 3 Accent 5" w:uiPriority="69"/>
-    <w:lsdException w:name="Dark List Accent 5" w:uiPriority="70"/>
-    <w:lsdException w:name="Colorful Shading Accent 5" w:uiPriority="71"/>
-    <w:lsdException w:name="Colorful List Accent 5" w:uiPriority="72"/>
-    <w:lsdException w:name="Colorful Grid Accent 5" w:uiPriority="73"/>
-    <w:lsdException w:name="Light Shading Accent 6" w:uiPriority="60"/>
-    <w:lsdException w:name="Light List Accent 6" w:uiPriority="61"/>
-    <w:lsdException w:name="Light Grid Accent 6" w:uiPriority="62"/>
-    <w:lsdException w:name="Medium Shading 1 Accent 6" w:uiPriority="63"/>
-    <w:lsdException w:name="Medium Shading 2 Accent 6" w:uiPriority="64"/>
-    <w:lsdException w:name="Medium List 1 Accent 6" w:uiPriority="65"/>
-    <w:lsdException w:name="Medium List 2 Accent 6" w:uiPriority="66"/>
-    <w:lsdException w:name="Medium Grid 1 Accent 6" w:uiPriority="67"/>
-    <w:lsdException w:name="Medium Grid 2 Accent 6" w:uiPriority="68"/>
-    <w:lsdException w:name="Medium Grid 3 Accent 6" w:uiPriority="69"/>
-    <w:lsdException w:name="Dark List Accent 6" w:uiPriority="70"/>
-    <w:lsdException w:name="Colorful Shading Accent 6" w:uiPriority="71"/>
-    <w:lsdException w:name="Colorful List Accent 6" w:uiPriority="72"/>
-    <w:lsdException w:name="Colorful Grid Accent 6" w:uiPriority="73"/>
-    <w:lsdException w:name="Subtle Emphasis" w:uiPriority="19"/>
-    <w:lsdException w:name="Intense Emphasis" w:uiPriority="21"/>
-    <w:lsdException w:name="Subtle Reference" w:uiPriority="31"/>
-    <w:lsdException w:name="Intense Reference" w:uiPriority="32"/>
-    <w:lsdException w:name="Book Title" w:uiPriority="33"/>
-    <w:lsdException w:name="Bibliography" w:semiHidden="1" w:uiPriority="37" w:unhideWhenUsed="1"/>
-    <w:lsdException w:name="TOC Heading" w:semiHidden="1" w:uiPriority="39" w:unhideWhenUsed="1" w:qFormat="1"/>
-    <w:lsdException w:name="Plain Table 1" w:uiPriority="41"/>
-    <w:lsdException w:name="Plain Table 2" w:uiPriority="42"/>
-    <w:lsdException w:name="Plain Table 3" w:uiPriority="43"/>
-    <w:lsdException w:name="Plain Table 4" w:uiPriority="44"/>
-    <w:lsdException w:name="Plain Table 5" w:uiPriority="45"/>
-    <w:lsdException w:name="Grid Table Light" w:uiPriority="40"/>
-    <w:lsdException w:name="Grid Table 1 Light" w:uiPriority="46"/>
-    <w:lsdException w:name="Grid Table 2" w:uiPriority="47"/>
-    <w:lsdException w:name="Grid Table 3" w:uiPriority="48"/>
-    <w:lsdException w:name="Grid Table 4" w:uiPriority="49"/>
-    <w:lsdException w:name="Grid Table 5 Dark" w:uiPriority="50"/>
-    <w:lsdException w:name="Grid Table 6 Colorful" w:uiPriority="51"/>
-    <w:lsdException w:name="Grid Table 7 Colorful" w:uiPriority="52"/>
-    <w:lsdException w:name="Grid Table 1 Light Accent 1" w:uiPriority="46"/>
-    <w:lsdException w:name="Grid Table 2 Accent 1" w:uiPriority="47"/>
-    <w:lsdException w:name="Grid Table 3 Accent 1" w:uiPriority="48"/>
-    <w:lsdException w:name="Grid Table 4 Accent 1" w:uiPriority="49"/>
-    <w:lsdException w:name="Grid Table 5 Dark Accent 1" w:uiPriority="50"/>
-    <w:lsdException w:name="Grid Table 6 Colorful Accent 1" w:uiPriority="51"/>
-    <w:lsdException w:name="Grid Table 7 Colorful Accent 1" w:uiPriority="52"/>
-    <w:lsdException w:name="Grid Table 1 Light Accent 2" w:uiPriority="46"/>
-    <w:lsdException w:name="Grid Table 2 Accent 2" w:uiPriority="47"/>
-    <w:lsdException w:name="Grid Table 3 Accent 2" w:uiPriority="48"/>
-    <w:lsdException w:name="Grid Table 4 Accent 2" w:uiPriority="49"/>
-    <w:lsdException w:name="Grid Table 5 Dark Accent 2" w:uiPriority="50"/>
-    <w:lsdException w:name="Grid Table 6 Colorful Accent 2" w:uiPriority="51"/>
-    <w:lsdException w:name="Grid Table 7 Colorful Accent 2" w:uiPriority="52"/>
-    <w:lsdException w:name="Grid Table 1 Light Accent 3" w:uiPriority="46"/>
-    <w:lsdException w:name="Grid Table 2 Accent 3" w:uiPriority="47"/>
-    <w:lsdException w:name="Grid Table 3 Accent 3" w:uiPriority="48"/>
-    <w:lsdException w:name="Grid Table 4 Accent 3" w:uiPriority="49"/>
-    <w:lsdException w:name="Grid Table 5 Dark Accent 3" w:uiPriority="50"/>
-    <w:lsdException w:name="Grid Table 6 Colorful Accent 3" w:uiPriority="51"/>
-    <w:lsdException w:name="Grid Table 7 Colorful Accent 3" w:uiPriority="52"/>
-    <w:lsdException w:name="Grid Table 1 Light Accent 4" w:uiPriority="46"/>
-    <w:lsdException w:name="Grid Table 2 Accent 4" w:uiPriority="47"/>
-    <w:lsdException w:name="Grid Table 3 Accent 4" w:uiPriority="48"/>
-    <w:lsdException w:name="Grid Table 4 Accent 4" w:uiPriority="49"/>
-    <w:lsdException w:name="Grid Table 5 Dark Accent 4" w:uiPriority="50"/>
-    <w:lsdException w:name="Grid Table 6 Colorful Accent 4" w:uiPriority="51"/>
-    <w:lsdException w:name="Grid Table 7 Colorful Accent 4" w:uiPriority="52"/>
-    <w:lsdException w:name="Grid Table 1 Light Accent 5" w:uiPriority="46"/>
-    <w:lsdException w:name="Grid Table 2 Accent 5" w:uiPriority="47"/>
-    <w:lsdException w:name="Grid Table 3 Accent 5" w:uiPriority="48"/>
-    <w:lsdException w:name="Grid Table 4 Accent 5" w:uiPriority="49"/>
-    <w:lsdException w:name="Grid Table 5 Dark Accent 5" w:uiPriority="50"/>
-    <w:lsdException w:name="Grid Table 6 Colorful Accent 5" w:uiPriority="51"/>
-    <w:lsdException w:name="Grid Table 7 Colorful Accent 5" w:uiPriority="52"/>
-    <w:lsdException w:name="Grid Table 1 Light Accent 6" w:uiPriority="46"/>
-    <w:lsdException w:name="Grid Table 2 Accent 6" w:uiPriority="47"/>
-    <w:lsdException w:name="Grid Table 3 Accent 6" w:uiPriority="48"/>
-    <w:lsdException w:name="Grid Table 4 Accent 6" w:uiPriority="49"/>
-    <w:lsdException w:name="Grid Table 5 Dark Accent 6" w:uiPriority="50"/>
-    <w:lsdException w:name="Grid Table 6 Colorful Accent 6" w:uiPriority="51"/>
-    <w:lsdException w:name="Grid Table 7 Colorful Accent 6" w:uiPriority="52"/>
-    <w:lsdException w:name="List Table 1 Light" w:uiPriority="46"/>
-    <w:lsdException w:name="List Table 2" w:uiPriority="47"/>
-    <w:lsdException w:name="List Table 3" w:uiPriority="48"/>
-    <w:lsdException w:name="List Table 4" w:uiPriority="49"/>
-    <w:lsdException w:name="List Table 5 Dark" w:uiPriority="50"/>
-    <w:lsdException w:name="List Table 6 Colorful" w:uiPriority="51"/>
-    <w:lsdException w:name="List Table 7 Colorful" w:uiPriority="52"/>
-    <w:lsdException w:name="List Table 1 Light Accent 1" w:uiPriority="46"/>
-    <w:lsdException w:name="List Table 2 Accent 1" w:uiPriority="47"/>
-    <w:lsdException w:name="List Table 3 Accent 1" w:uiPriority="48"/>
-    <w:lsdException w:name="List Table 4 Accent 1" w:uiPriority="49"/>
-    <w:lsdException w:name="List Table 5 Dark Accent 1" w:uiPriority="50"/>
-    <w:lsdException w:name="List Table 6 Colorful Accent 1" w:uiPriority="51"/>
-    <w:lsdException w:name="List Table 7 Colorful Accent 1" w:uiPriority="52"/>
-    <w:lsdException w:name="List Table 1 Light Accent 2" w:uiPriority="46"/>
-    <w:lsdException w:name="List Table 2 Accent 2" w:uiPriority="47"/>
-    <w:lsdException w:name="List Table 3 Accent 2" w:uiPriority="48"/>
-    <w:lsdException w:name="List Table 4 Accent 2" w:uiPriority="49"/>
-    <w:lsdException w:name="List Table 5 Dark Accent 2" w:uiPriority="50"/>
-    <w:lsdException w:name="List Table 6 Colorful Accent 2" w:uiPriority="51"/>
-    <w:lsdException w:name="List Table 7 Colorful Accent 2" w:uiPriority="52"/>
-    <w:lsdException w:name="List Table 1 Light Accent 3" w:uiPriority="46"/>
-    <w:lsdException w:name="List Table 2 Accent 3" w:uiPriority="47"/>
-    <w:lsdException w:name="List Table 3 Accent 3" w:uiPriority="48"/>
-    <w:lsdException w:name="List Table 4 Accent 3" w:uiPriority="49"/>
-    <w:lsdException w:name="List Table 5 Dark Accent 3" w:uiPriority="50"/>
-    <w:lsdException w:name="List Table 6 Colorful Accent 3" w:uiPriority="51"/>
-    <w:lsdException w:name="List Table 7 Colorful Accent 3" w:uiPriority="52"/>
-    <w:lsdException w:name="List Table 1 Light Accent 4" w:uiPriority="46"/>
-    <w:lsdException w:name="List Table 2 Accent 4" w:uiPriority="47"/>
-    <w:lsdException w:name="List Table 3 Accent 4" w:uiPriority="48"/>
-    <w:lsdException w:name="List Table 4 Accent 4" w:uiPriority="49"/>
-    <w:lsdException w:name="List Table 5 Dark Accent 4" w:uiPriority="50"/>
-    <w:lsdException w:name="List Table 6 Colorful Accent 4" w:uiPriority="51"/>
-    <w:lsdException w:name="List Table 7 Colorful Accent 4" w:uiPriority="52"/>
-    <w:lsdException w:name="List Table 1 Light Accent 5" w:uiPriority="46"/>
-    <w:lsdException w:name="List Table 2 Accent 5" w:uiPriority="47"/>
-    <w:lsdException w:name="List Table 3 Accent 5" w:uiPriority="48"/>
-    <w:lsdException w:name="List Table 4 Accent 5" w:uiPriority="49"/>
-    <w:lsdException w:name="List Table 5 Dark Accent 5" w:uiPriority="50"/>
-    <w:lsdException w:name="List Table 6 Colorful Accent 5" w:uiPriority="51"/>
-    <w:lsdException w:name="List Table 7 Colorful Accent 5" w:uiPriority="52"/>
-    <w:lsdException w:name="List Table 1 Light Accent 6" w:uiPriority="46"/>
-    <w:lsdException w:name="List Table 2 Accent 6" w:uiPriority="47"/>
-    <w:lsdException w:name="List Table 3 Accent 6" w:uiPriority="48"/>
-    <w:lsdException w:name="List Table 4 Accent 6" w:uiPriority="49"/>
-    <w:lsdException w:name="List Table 5 Dark Accent 6" w:uiPriority="50"/>
-    <w:lsdException w:name="List Table 6 Colorful Accent 6" w:uiPriority="51"/>
-    <w:lsdException w:name="List Table 7 Colorful Accent 6" w:uiPriority="52"/>
-    <w:lsdException w:name="Mention" w:semiHidden="1" w:unhideWhenUsed="1"/>
-    <w:lsdException w:name="Smart Hyperlink" w:semiHidden="1" w:unhideWhenUsed="1"/>
-    <w:lsdException w:name="Hashtag" w:semiHidden="1" w:unhideWhenUsed="1"/>
+  <w:latentStyles w:defLockedState="0" w:defUIPriority="99" w:defSemiHidden="1" w:defUnhideWhenUsed="1" w:defQFormat="0" w:count="267">
+    <w:lsdException w:name="Normal" w:semiHidden="0" w:uiPriority="0" w:unhideWhenUsed="0" w:qFormat="1"/>
+    <w:lsdException w:name="heading 1" w:semiHidden="0" w:uiPriority="9" w:unhideWhenUsed="0" w:qFormat="1"/>
+    <w:lsdException w:name="heading 2" w:uiPriority="9" w:qFormat="1"/>
+    <w:lsdException w:name="heading 3" w:uiPriority="9" w:qFormat="1"/>
+    <w:lsdException w:name="heading 4" w:uiPriority="9" w:qFormat="1"/>
+    <w:lsdException w:name="heading 5" w:uiPriority="9" w:qFormat="1"/>
+    <w:lsdException w:name="heading 6" w:uiPriority="9" w:qFormat="1"/>
+    <w:lsdException w:name="heading 7" w:uiPriority="9" w:qFormat="1"/>
+    <w:lsdException w:name="heading 8" w:uiPriority="9" w:qFormat="1"/>
+    <w:lsdException w:name="heading 9" w:uiPriority="9" w:qFormat="1"/>
+    <w:lsdException w:name="toc 1" w:uiPriority="39"/>
+    <w:lsdException w:name="toc 2" w:uiPriority="39"/>
+    <w:lsdException w:name="toc 3" w:uiPriority="39"/>
+    <w:lsdException w:name="toc 4" w:uiPriority="39"/>
+    <w:lsdException w:name="toc 5" w:uiPriority="39"/>
+    <w:lsdException w:name="toc 6" w:uiPriority="39"/>
+    <w:lsdException w:name="toc 7" w:uiPriority="39"/>
+    <w:lsdException w:name="toc 8" w:uiPriority="39"/>
+    <w:lsdException w:name="toc 9" w:uiPriority="39"/>
+    <w:lsdException w:name="caption" w:uiPriority="35" w:qFormat="1"/>
+    <w:lsdException w:name="Title" w:semiHidden="0" w:uiPriority="10" w:unhideWhenUsed="0"/>
+    <w:lsdException w:name="Default Paragraph Font" w:uiPriority="1"/>
+    <w:lsdException w:name="Subtitle" w:semiHidden="0" w:uiPriority="11" w:unhideWhenUsed="0"/>
+    <w:lsdException w:name="Strong" w:semiHidden="0" w:uiPriority="22" w:unhideWhenUsed="0" w:qFormat="1"/>
+    <w:lsdException w:name="Emphasis" w:semiHidden="0" w:uiPriority="20" w:unhideWhenUsed="0"/>
+    <w:lsdException w:name="Normal Table" w:semiHidden="0" w:unhideWhenUsed="0"/>
+    <w:lsdException w:name="Table Web 3" w:semiHidden="0" w:unhideWhenUsed="0"/>
+    <w:lsdException w:name="Table Grid" w:semiHidden="0" w:uiPriority="59" w:unhideWhenUsed="0"/>
+    <w:lsdException w:name="Table Theme" w:semiHidden="0" w:unhideWhenUsed="0"/>
+    <w:lsdException w:name="Placeholder Text" w:unhideWhenUsed="0"/>
+    <w:lsdException w:name="No Spacing" w:semiHidden="0" w:uiPriority="1" w:unhideWhenUsed="0"/>
+    <w:lsdException w:name="Light Shading" w:semiHidden="0" w:uiPriority="60" w:unhideWhenUsed="0"/>
+    <w:lsdException w:name="Light List" w:semiHidden="0" w:uiPriority="61" w:unhideWhenUsed="0"/>
+    <w:lsdException w:name="Light Grid" w:semiHidden="0" w:uiPriority="62" w:unhideWhenUsed="0"/>
+    <w:lsdException w:name="Medium Shading 1" w:semiHidden="0" w:uiPriority="63" w:unhideWhenUsed="0"/>
+    <w:lsdException w:name="Medium Shading 2" w:semiHidden="0" w:uiPriority="64" w:unhideWhenUsed="0"/>
+    <w:lsdException w:name="Medium List 1" w:semiHidden="0" w:uiPriority="65" w:unhideWhenUsed="0"/>
+    <w:lsdException w:name="Medium List 2" w:semiHidden="0" w:uiPriority="66" w:unhideWhenUsed="0"/>
+    <w:lsdException w:name="Medium Grid 1" w:semiHidden="0" w:uiPriority="67" w:unhideWhenUsed="0"/>
+    <w:lsdException w:name="Medium Grid 2" w:semiHidden="0" w:uiPriority="68" w:unhideWhenUsed="0"/>
+    <w:lsdException w:name="Medium Grid 3" w:semiHidden="0" w:uiPriority="69" w:unhideWhenUsed="0"/>
+    <w:lsdException w:name="Dark List" w:semiHidden="0" w:uiPriority="70" w:unhideWhenUsed="0"/>
+    <w:lsdException w:name="Colorful Shading" w:semiHidden="0" w:uiPriority="71" w:unhideWhenUsed="0"/>
+    <w:lsdException w:name="Colorful List" w:semiHidden="0" w:uiPriority="72" w:unhideWhenUsed="0"/>
+    <w:lsdException w:name="Colorful Grid" w:semiHidden="0" w:uiPriority="73" w:unhideWhenUsed="0"/>
+    <w:lsdException w:name="Light Shading Accent 1" w:semiHidden="0" w:uiPriority="60" w:unhideWhenUsed="0"/>
+    <w:lsdException w:name="Light List Accent 1" w:semiHidden="0" w:uiPriority="61" w:unhideWhenUsed="0"/>
+    <w:lsdException w:name="Light Grid Accent 1" w:semiHidden="0" w:uiPriority="62" w:unhideWhenUsed="0"/>
+    <w:lsdException w:name="Medium Shading 1 Accent 1" w:semiHidden="0" w:uiPriority="63" w:unhideWhenUsed="0"/>
+    <w:lsdException w:name="Medium Shading 2 Accent 1" w:semiHidden="0" w:uiPriority="64" w:unhideWhenUsed="0"/>
+    <w:lsdException w:name="Medium List 1 Accent 1" w:semiHidden="0" w:uiPriority="65" w:unhideWhenUsed="0"/>
+    <w:lsdException w:name="Revision" w:unhideWhenUsed="0"/>
+    <w:lsdException w:name="List Paragraph" w:semiHidden="0" w:uiPriority="34" w:unhideWhenUsed="0" w:qFormat="1"/>
+    <w:lsdException w:name="Quote" w:semiHidden="0" w:uiPriority="29" w:unhideWhenUsed="0"/>
+    <w:lsdException w:name="Intense Quote" w:semiHidden="0" w:uiPriority="30" w:unhideWhenUsed="0"/>
+    <w:lsdException w:name="Medium List 2 Accent 1" w:semiHidden="0" w:uiPriority="66" w:unhideWhenUsed="0"/>
+    <w:lsdException w:name="Medium Grid 1 Accent 1" w:semiHidden="0" w:uiPriority="67" w:unhideWhenUsed="0"/>
+    <w:lsdException w:name="Medium Grid 2 Accent 1" w:semiHidden="0" w:uiPriority="68" w:unhideWhenUsed="0"/>
+    <w:lsdException w:name="Medium Grid 3 Accent 1" w:semiHidden="0" w:uiPriority="69" w:unhideWhenUsed="0"/>
+    <w:lsdException w:name="Dark List Accent 1" w:semiHidden="0" w:uiPriority="70" w:unhideWhenUsed="0"/>
+    <w:lsdException w:name="Colorful Shading Accent 1" w:semiHidden="0" w:uiPriority="71" w:unhideWhenUsed="0"/>
+    <w:lsdException w:name="Colorful List Accent 1" w:semiHidden="0" w:uiPriority="72" w:unhideWhenUsed="0"/>
+    <w:lsdException w:name="Colorful Grid Accent 1" w:semiHidden="0" w:uiPriority="73" w:unhideWhenUsed="0"/>
+    <w:lsdException w:name="Light Shading Accent 2" w:semiHidden="0" w:uiPriority="60" w:unhideWhenUsed="0"/>
+    <w:lsdException w:name="Light List Accent 2" w:semiHidden="0" w:uiPriority="61" w:unhideWhenUsed="0"/>
+    <w:lsdException w:name="Light Grid Accent 2" w:semiHidden="0" w:uiPriority="62" w:unhideWhenUsed="0"/>
+    <w:lsdException w:name="Medium Shading 1 Accent 2" w:semiHidden="0" w:uiPriority="63" w:unhideWhenUsed="0"/>
+    <w:lsdException w:name="Medium Shading 2 Accent 2" w:semiHidden="0" w:uiPriority="64" w:unhideWhenUsed="0"/>
+    <w:lsdException w:name="Medium List 1 Accent 2" w:semiHidden="0" w:uiPriority="65" w:unhideWhenUsed="0"/>
+    <w:lsdException w:name="Medium List 2 Accent 2" w:semiHidden="0" w:uiPriority="66" w:unhideWhenUsed="0"/>
+    <w:lsdException w:name="Medium Grid 1 Accent 2" w:semiHidden="0" w:uiPriority="67" w:unhideWhenUsed="0"/>
+    <w:lsdException w:name="Medium Grid 2 Accent 2" w:semiHidden="0" w:uiPriority="68" w:unhideWhenUsed="0"/>
+    <w:lsdException w:name="Medium Grid 3 Accent 2" w:semiHidden="0" w:uiPriority="69" w:unhideWhenUsed="0"/>
+    <w:lsdException w:name="Dark List Accent 2" w:semiHidden="0" w:uiPriority="70" w:unhideWhenUsed="0"/>
+    <w:lsdException w:name="Colorful Shading Accent 2" w:semiHidden="0" w:uiPriority="71" w:unhideWhenUsed="0"/>
+    <w:lsdException w:name="Colorful List Accent 2" w:semiHidden="0" w:uiPriority="72" w:unhideWhenUsed="0"/>
+    <w:lsdException w:name="Colorful Grid Accent 2" w:semiHidden="0" w:uiPriority="73" w:unhideWhenUsed="0"/>
+    <w:lsdException w:name="Light Shading Accent 3" w:semiHidden="0" w:uiPriority="60" w:unhideWhenUsed="0"/>
+    <w:lsdException w:name="Light List Accent 3" w:semiHidden="0" w:uiPriority="61" w:unhideWhenUsed="0"/>
+    <w:lsdException w:name="Light Grid Accent 3" w:semiHidden="0" w:uiPriority="62" w:unhideWhenUsed="0"/>
+    <w:lsdException w:name="Medium Shading 1 Accent 3" w:semiHidden="0" w:uiPriority="63" w:unhideWhenUsed="0"/>
+    <w:lsdException w:name="Medium Shading 2 Accent 3" w:semiHidden="0" w:uiPriority="64" w:unhideWhenUsed="0"/>
+    <w:lsdException w:name="Medium List 1 Accent 3" w:semiHidden="0" w:uiPriority="65" w:unhideWhenUsed="0"/>
+    <w:lsdException w:name="Medium List 2 Accent 3" w:semiHidden="0" w:uiPriority="66" w:unhideWhenUsed="0"/>
+    <w:lsdException w:name="Medium Grid 1 Accent 3" w:semiHidden="0" w:uiPriority="67" w:unhideWhenUsed="0"/>
+    <w:lsdException w:name="Medium Grid 2 Accent 3" w:semiHidden="0" w:uiPriority="68" w:unhideWhenUsed="0"/>
+    <w:lsdException w:name="Medium Grid 3 Accent 3" w:semiHidden="0" w:uiPriority="69" w:unhideWhenUsed="0"/>
+    <w:lsdException w:name="Dark List Accent 3" w:semiHidden="0" w:uiPriority="70" w:unhideWhenUsed="0"/>
+    <w:lsdException w:name="Colorful Shading Accent 3" w:semiHidden="0" w:uiPriority="71" w:unhideWhenUsed="0"/>
+    <w:lsdException w:name="Colorful List Accent 3" w:semiHidden="0" w:uiPriority="72" w:unhideWhenUsed="0"/>
+    <w:lsdException w:name="Colorful Grid Accent 3" w:semiHidden="0" w:uiPriority="73" w:unhideWhenUsed="0"/>
+    <w:lsdException w:name="Light Shading Accent 4" w:semiHidden="0" w:uiPriority="60" w:unhideWhenUsed="0"/>
+    <w:lsdException w:name="Light List Accent 4" w:semiHidden="0" w:uiPriority="61" w:unhideWhenUsed="0"/>
+    <w:lsdException w:name="Light Grid Accent 4" w:semiHidden="0" w:uiPriority="62" w:unhideWhenUsed="0"/>
+    <w:lsdException w:name="Medium Shading 1 Accent 4" w:semiHidden="0" w:uiPriority="63" w:unhideWhenUsed="0"/>
+    <w:lsdException w:name="Medium Shading 2 Accent 4" w:semiHidden="0" w:uiPriority="64" w:unhideWhenUsed="0"/>
+    <w:lsdException w:name="Medium List 1 Accent 4" w:semiHidden="0" w:uiPriority="65" w:unhideWhenUsed="0"/>
+    <w:lsdException w:name="Medium List 2 Accent 4" w:semiHidden="0" w:uiPriority="66" w:unhideWhenUsed="0"/>
+    <w:lsdException w:name="Medium Grid 1 Accent 4" w:semiHidden="0" w:uiPriority="67" w:unhideWhenUsed="0"/>
+    <w:lsdException w:name="Medium Grid 2 Accent 4" w:semiHidden="0" w:uiPriority="68" w:unhideWhenUsed="0"/>
+    <w:lsdException w:name="Medium Grid 3 Accent 4" w:semiHidden="0" w:uiPriority="69" w:unhideWhenUsed="0"/>
+    <w:lsdException w:name="Dark List Accent 4" w:semiHidden="0" w:uiPriority="70" w:unhideWhenUsed="0"/>
+    <w:lsdException w:name="Colorful Shading Accent 4" w:semiHidden="0" w:uiPriority="71" w:unhideWhenUsed="0"/>
+    <w:lsdException w:name="Colorful List Accent 4" w:semiHidden="0" w:uiPriority="72" w:unhideWhenUsed="0"/>
+    <w:lsdException w:name="Colorful Grid Accent 4" w:semiHidden="0" w:uiPriority="73" w:unhideWhenUsed="0"/>
+    <w:lsdException w:name="Light Shading Accent 5" w:semiHidden="0" w:uiPriority="60" w:unhideWhenUsed="0"/>
+    <w:lsdException w:name="Light List Accent 5" w:semiHidden="0" w:uiPriority="61" w:unhideWhenUsed="0"/>
+    <w:lsdException w:name="Light Grid Accent 5" w:semiHidden="0" w:uiPriority="62" w:unhideWhenUsed="0"/>
+    <w:lsdException w:name="Medium Shading 1 Accent 5" w:semiHidden="0" w:uiPriority="63" w:unhideWhenUsed="0"/>
+    <w:lsdException w:name="Medium Shading 2 Accent 5" w:semiHidden="0" w:uiPriority="64" w:unhideWhenUsed="0"/>
+    <w:lsdException w:name="Medium List 1 Accent 5" w:semiHidden="0" w:uiPriority="65" w:unhideWhenUsed="0"/>
+    <w:lsdException w:name="Medium List 2 Accent 5" w:semiHidden="0" w:uiPriority="66" w:unhideWhenUsed="0"/>
+    <w:lsdException w:name="Medium Grid 1 Accent 5" w:semiHidden="0" w:uiPriority="67" w:unhideWhenUsed="0"/>
+    <w:lsdException w:name="Medium Grid 2 Accent 5" w:semiHidden="0" w:uiPriority="68" w:unhideWhenUsed="0"/>
+    <w:lsdException w:name="Medium Grid 3 Accent 5" w:semiHidden="0" w:uiPriority="69" w:unhideWhenUsed="0"/>
+    <w:lsdException w:name="Dark List Accent 5" w:semiHidden="0" w:uiPriority="70" w:unhideWhenUsed="0"/>
+    <w:lsdException w:name="Colorful Shading Accent 5" w:semiHidden="0" w:uiPriority="71" w:unhideWhenUsed="0"/>
+    <w:lsdException w:name="Colorful List Accent 5" w:semiHidden="0" w:uiPriority="72" w:unhideWhenUsed="0"/>
+    <w:lsdException w:name="Colorful Grid Accent 5" w:semiHidden="0" w:uiPriority="73" w:unhideWhenUsed="0"/>
+    <w:lsdException w:name="Light Shading Accent 6" w:semiHidden="0" w:uiPriority="60" w:unhideWhenUsed="0"/>
+    <w:lsdException w:name="Light List Accent 6" w:semiHidden="0" w:uiPriority="61" w:unhideWhenUsed="0"/>
+    <w:lsdException w:name="Light Grid Accent 6" w:semiHidden="0" w:uiPriority="62" w:unhideWhenUsed="0"/>
+    <w:lsdException w:name="Medium Shading 1 Accent 6" w:semiHidden="0" w:uiPriority="63" w:unhideWhenUsed="0"/>
+    <w:lsdException w:name="Medium Shading 2 Accent 6" w:semiHidden="0" w:uiPriority="64" w:unhideWhenUsed="0"/>
+    <w:lsdException w:name="Medium List 1 Accent 6" w:semiHidden="0" w:uiPriority="65" w:unhideWhenUsed="0"/>
+    <w:lsdException w:name="Medium List 2 Accent 6" w:semiHidden="0" w:uiPriority="66" w:unhideWhenUsed="0"/>
+    <w:lsdException w:name="Medium Grid 1 Accent 6" w:semiHidden="0" w:uiPriority="67" w:unhideWhenUsed="0"/>
+    <w:lsdException w:name="Medium Grid 2 Accent 6" w:semiHidden="0" w:uiPriority="68" w:unhideWhenUsed="0"/>
+    <w:lsdException w:name="Medium Grid 3 Accent 6" w:semiHidden="0" w:uiPriority="69" w:unhideWhenUsed="0"/>
+    <w:lsdException w:name="Dark List Accent 6" w:semiHidden="0" w:uiPriority="70" w:unhideWhenUsed="0"/>
+    <w:lsdException w:name="Colorful Shading Accent 6" w:semiHidden="0" w:uiPriority="71" w:unhideWhenUsed="0"/>
+    <w:lsdException w:name="Colorful List Accent 6" w:semiHidden="0" w:uiPriority="72" w:unhideWhenUsed="0"/>
+    <w:lsdException w:name="Colorful Grid Accent 6" w:semiHidden="0" w:uiPriority="73" w:unhideWhenUsed="0"/>
+    <w:lsdException w:name="Subtle Emphasis" w:semiHidden="0" w:uiPriority="19" w:unhideWhenUsed="0"/>
+    <w:lsdException w:name="Intense Emphasis" w:semiHidden="0" w:uiPriority="21" w:unhideWhenUsed="0"/>
+    <w:lsdException w:name="Subtle Reference" w:semiHidden="0" w:uiPriority="31" w:unhideWhenUsed="0"/>
+    <w:lsdException w:name="Intense Reference" w:semiHidden="0" w:uiPriority="32" w:unhideWhenUsed="0"/>
+    <w:lsdException w:name="Book Title" w:semiHidden="0" w:uiPriority="33" w:unhideWhenUsed="0"/>
+    <w:lsdException w:name="Bibliography" w:uiPriority="37"/>
+    <w:lsdException w:name="TOC Heading" w:uiPriority="39" w:qFormat="1"/>
   </w:latentStyles>
   <w:style w:type="paragraph" w:default="1" w:styleId="Normal">
     <w:name w:val="Normal"/>
@@ -8223,6 +7948,590 @@
         <w:insideH w:val="single" w:sz="4" w:space="0" w:color="auto"/>
         <w:insideV w:val="single" w:sz="4" w:space="0" w:color="auto"/>
       </w:tblBorders>
+      <w:tblCellMar>
+        <w:top w:w="0" w:type="dxa"/>
+        <w:left w:w="108" w:type="dxa"/>
+        <w:bottom w:w="0" w:type="dxa"/>
+        <w:right w:w="108" w:type="dxa"/>
+      </w:tblCellMar>
+    </w:tblPr>
+  </w:style>
+  <w:style w:type="character" w:customStyle="1" w:styleId="ListParagraphChar">
+    <w:name w:val="List Paragraph Char"/>
+    <w:basedOn w:val="DefaultParagraphFont"/>
+    <w:link w:val="ListParagraph"/>
+    <w:uiPriority w:val="34"/>
+    <w:qFormat/>
+    <w:rsid w:val="00F15065"/>
+  </w:style>
+</w:styles>
+</file>
+
+<file path=word/stylesWithEffects.xml><?xml version="1.0" encoding="utf-8"?>
+<w:styles xmlns:wpc="http://schemas.microsoft.com/office/word/2010/wordprocessingCanvas" xmlns:mc="http://schemas.openxmlformats.org/markup-compatibility/2006" xmlns:o="urn:schemas-microsoft-com:office:office" xmlns:r="http://schemas.openxmlformats.org/officeDocument/2006/relationships" xmlns:m="http://schemas.openxmlformats.org/officeDocument/2006/math" xmlns:v="urn:schemas-microsoft-com:vml" xmlns:wp14="http://schemas.microsoft.com/office/word/2010/wordprocessingDrawing" xmlns:wp="http://schemas.openxmlformats.org/drawingml/2006/wordprocessingDrawing" xmlns:w10="urn:schemas-microsoft-com:office:word" xmlns:w="http://schemas.openxmlformats.org/wordprocessingml/2006/main" xmlns:w14="http://schemas.microsoft.com/office/word/2010/wordml" xmlns:wpg="http://schemas.microsoft.com/office/word/2010/wordprocessingGroup" xmlns:wpi="http://schemas.microsoft.com/office/word/2010/wordprocessingInk" xmlns:wne="http://schemas.microsoft.com/office/word/2006/wordml" xmlns:wps="http://schemas.microsoft.com/office/word/2010/wordprocessingShape" mc:Ignorable="w14 wp14">
+  <w:docDefaults>
+    <w:rPrDefault>
+      <w:rPr>
+        <w:rFonts w:asciiTheme="minorHAnsi" w:eastAsiaTheme="minorHAnsi" w:hAnsiTheme="minorHAnsi" w:cstheme="minorBidi"/>
+        <w:sz w:val="22"/>
+        <w:szCs w:val="22"/>
+        <w:lang w:val="en-US" w:eastAsia="en-US" w:bidi="ar-SA"/>
+      </w:rPr>
+    </w:rPrDefault>
+    <w:pPrDefault>
+      <w:pPr>
+        <w:spacing w:after="200" w:line="276" w:lineRule="auto"/>
+      </w:pPr>
+    </w:pPrDefault>
+  </w:docDefaults>
+  <w:latentStyles w:defLockedState="0" w:defUIPriority="99" w:defSemiHidden="1" w:defUnhideWhenUsed="1" w:defQFormat="0" w:count="267">
+    <w:lsdException w:name="Normal" w:semiHidden="0" w:uiPriority="0" w:unhideWhenUsed="0" w:qFormat="1"/>
+    <w:lsdException w:name="heading 1" w:semiHidden="0" w:uiPriority="9" w:unhideWhenUsed="0" w:qFormat="1"/>
+    <w:lsdException w:name="heading 2" w:uiPriority="9" w:qFormat="1"/>
+    <w:lsdException w:name="heading 3" w:uiPriority="9" w:qFormat="1"/>
+    <w:lsdException w:name="heading 4" w:uiPriority="9" w:qFormat="1"/>
+    <w:lsdException w:name="heading 5" w:uiPriority="9" w:qFormat="1"/>
+    <w:lsdException w:name="heading 6" w:uiPriority="9" w:qFormat="1"/>
+    <w:lsdException w:name="heading 7" w:uiPriority="9" w:qFormat="1"/>
+    <w:lsdException w:name="heading 8" w:uiPriority="9" w:qFormat="1"/>
+    <w:lsdException w:name="heading 9" w:uiPriority="9" w:qFormat="1"/>
+    <w:lsdException w:name="toc 1" w:uiPriority="39"/>
+    <w:lsdException w:name="toc 2" w:uiPriority="39"/>
+    <w:lsdException w:name="toc 3" w:uiPriority="39"/>
+    <w:lsdException w:name="toc 4" w:uiPriority="39"/>
+    <w:lsdException w:name="toc 5" w:uiPriority="39"/>
+    <w:lsdException w:name="toc 6" w:uiPriority="39"/>
+    <w:lsdException w:name="toc 7" w:uiPriority="39"/>
+    <w:lsdException w:name="toc 8" w:uiPriority="39"/>
+    <w:lsdException w:name="toc 9" w:uiPriority="39"/>
+    <w:lsdException w:name="caption" w:uiPriority="35" w:qFormat="1"/>
+    <w:lsdException w:name="Title" w:semiHidden="0" w:uiPriority="10" w:unhideWhenUsed="0"/>
+    <w:lsdException w:name="Default Paragraph Font" w:uiPriority="1"/>
+    <w:lsdException w:name="Subtitle" w:semiHidden="0" w:uiPriority="11" w:unhideWhenUsed="0"/>
+    <w:lsdException w:name="Strong" w:semiHidden="0" w:uiPriority="22" w:unhideWhenUsed="0" w:qFormat="1"/>
+    <w:lsdException w:name="Emphasis" w:semiHidden="0" w:uiPriority="20" w:unhideWhenUsed="0"/>
+    <w:lsdException w:name="Normal Table" w:semiHidden="0" w:unhideWhenUsed="0"/>
+    <w:lsdException w:name="Table Web 3" w:semiHidden="0" w:unhideWhenUsed="0"/>
+    <w:lsdException w:name="Table Grid" w:semiHidden="0" w:uiPriority="59" w:unhideWhenUsed="0"/>
+    <w:lsdException w:name="Table Theme" w:semiHidden="0" w:unhideWhenUsed="0"/>
+    <w:lsdException w:name="Placeholder Text" w:unhideWhenUsed="0"/>
+    <w:lsdException w:name="No Spacing" w:semiHidden="0" w:uiPriority="1" w:unhideWhenUsed="0"/>
+    <w:lsdException w:name="Light Shading" w:semiHidden="0" w:uiPriority="60" w:unhideWhenUsed="0"/>
+    <w:lsdException w:name="Light List" w:semiHidden="0" w:uiPriority="61" w:unhideWhenUsed="0"/>
+    <w:lsdException w:name="Light Grid" w:semiHidden="0" w:uiPriority="62" w:unhideWhenUsed="0"/>
+    <w:lsdException w:name="Medium Shading 1" w:semiHidden="0" w:uiPriority="63" w:unhideWhenUsed="0"/>
+    <w:lsdException w:name="Medium Shading 2" w:semiHidden="0" w:uiPriority="64" w:unhideWhenUsed="0"/>
+    <w:lsdException w:name="Medium List 1" w:semiHidden="0" w:uiPriority="65" w:unhideWhenUsed="0"/>
+    <w:lsdException w:name="Medium List 2" w:semiHidden="0" w:uiPriority="66" w:unhideWhenUsed="0"/>
+    <w:lsdException w:name="Medium Grid 1" w:semiHidden="0" w:uiPriority="67" w:unhideWhenUsed="0"/>
+    <w:lsdException w:name="Medium Grid 2" w:semiHidden="0" w:uiPriority="68" w:unhideWhenUsed="0"/>
+    <w:lsdException w:name="Medium Grid 3" w:semiHidden="0" w:uiPriority="69" w:unhideWhenUsed="0"/>
+    <w:lsdException w:name="Dark List" w:semiHidden="0" w:uiPriority="70" w:unhideWhenUsed="0"/>
+    <w:lsdException w:name="Colorful Shading" w:semiHidden="0" w:uiPriority="71" w:unhideWhenUsed="0"/>
+    <w:lsdException w:name="Colorful List" w:semiHidden="0" w:uiPriority="72" w:unhideWhenUsed="0"/>
+    <w:lsdException w:name="Colorful Grid" w:semiHidden="0" w:uiPriority="73" w:unhideWhenUsed="0"/>
+    <w:lsdException w:name="Light Shading Accent 1" w:semiHidden="0" w:uiPriority="60" w:unhideWhenUsed="0"/>
+    <w:lsdException w:name="Light List Accent 1" w:semiHidden="0" w:uiPriority="61" w:unhideWhenUsed="0"/>
+    <w:lsdException w:name="Light Grid Accent 1" w:semiHidden="0" w:uiPriority="62" w:unhideWhenUsed="0"/>
+    <w:lsdException w:name="Medium Shading 1 Accent 1" w:semiHidden="0" w:uiPriority="63" w:unhideWhenUsed="0"/>
+    <w:lsdException w:name="Medium Shading 2 Accent 1" w:semiHidden="0" w:uiPriority="64" w:unhideWhenUsed="0"/>
+    <w:lsdException w:name="Medium List 1 Accent 1" w:semiHidden="0" w:uiPriority="65" w:unhideWhenUsed="0"/>
+    <w:lsdException w:name="Revision" w:unhideWhenUsed="0"/>
+    <w:lsdException w:name="List Paragraph" w:semiHidden="0" w:uiPriority="34" w:unhideWhenUsed="0" w:qFormat="1"/>
+    <w:lsdException w:name="Quote" w:semiHidden="0" w:uiPriority="29" w:unhideWhenUsed="0"/>
+    <w:lsdException w:name="Intense Quote" w:semiHidden="0" w:uiPriority="30" w:unhideWhenUsed="0"/>
+    <w:lsdException w:name="Medium List 2 Accent 1" w:semiHidden="0" w:uiPriority="66" w:unhideWhenUsed="0"/>
+    <w:lsdException w:name="Medium Grid 1 Accent 1" w:semiHidden="0" w:uiPriority="67" w:unhideWhenUsed="0"/>
+    <w:lsdException w:name="Medium Grid 2 Accent 1" w:semiHidden="0" w:uiPriority="68" w:unhideWhenUsed="0"/>
+    <w:lsdException w:name="Medium Grid 3 Accent 1" w:semiHidden="0" w:uiPriority="69" w:unhideWhenUsed="0"/>
+    <w:lsdException w:name="Dark List Accent 1" w:semiHidden="0" w:uiPriority="70" w:unhideWhenUsed="0"/>
+    <w:lsdException w:name="Colorful Shading Accent 1" w:semiHidden="0" w:uiPriority="71" w:unhideWhenUsed="0"/>
+    <w:lsdException w:name="Colorful List Accent 1" w:semiHidden="0" w:uiPriority="72" w:unhideWhenUsed="0"/>
+    <w:lsdException w:name="Colorful Grid Accent 1" w:semiHidden="0" w:uiPriority="73" w:unhideWhenUsed="0"/>
+    <w:lsdException w:name="Light Shading Accent 2" w:semiHidden="0" w:uiPriority="60" w:unhideWhenUsed="0"/>
+    <w:lsdException w:name="Light List Accent 2" w:semiHidden="0" w:uiPriority="61" w:unhideWhenUsed="0"/>
+    <w:lsdException w:name="Light Grid Accent 2" w:semiHidden="0" w:uiPriority="62" w:unhideWhenUsed="0"/>
+    <w:lsdException w:name="Medium Shading 1 Accent 2" w:semiHidden="0" w:uiPriority="63" w:unhideWhenUsed="0"/>
+    <w:lsdException w:name="Medium Shading 2 Accent 2" w:semiHidden="0" w:uiPriority="64" w:unhideWhenUsed="0"/>
+    <w:lsdException w:name="Medium List 1 Accent 2" w:semiHidden="0" w:uiPriority="65" w:unhideWhenUsed="0"/>
+    <w:lsdException w:name="Medium List 2 Accent 2" w:semiHidden="0" w:uiPriority="66" w:unhideWhenUsed="0"/>
+    <w:lsdException w:name="Medium Grid 1 Accent 2" w:semiHidden="0" w:uiPriority="67" w:unhideWhenUsed="0"/>
+    <w:lsdException w:name="Medium Grid 2 Accent 2" w:semiHidden="0" w:uiPriority="68" w:unhideWhenUsed="0"/>
+    <w:lsdException w:name="Medium Grid 3 Accent 2" w:semiHidden="0" w:uiPriority="69" w:unhideWhenUsed="0"/>
+    <w:lsdException w:name="Dark List Accent 2" w:semiHidden="0" w:uiPriority="70" w:unhideWhenUsed="0"/>
+    <w:lsdException w:name="Colorful Shading Accent 2" w:semiHidden="0" w:uiPriority="71" w:unhideWhenUsed="0"/>
+    <w:lsdException w:name="Colorful List Accent 2" w:semiHidden="0" w:uiPriority="72" w:unhideWhenUsed="0"/>
+    <w:lsdException w:name="Colorful Grid Accent 2" w:semiHidden="0" w:uiPriority="73" w:unhideWhenUsed="0"/>
+    <w:lsdException w:name="Light Shading Accent 3" w:semiHidden="0" w:uiPriority="60" w:unhideWhenUsed="0"/>
+    <w:lsdException w:name="Light List Accent 3" w:semiHidden="0" w:uiPriority="61" w:unhideWhenUsed="0"/>
+    <w:lsdException w:name="Light Grid Accent 3" w:semiHidden="0" w:uiPriority="62" w:unhideWhenUsed="0"/>
+    <w:lsdException w:name="Medium Shading 1 Accent 3" w:semiHidden="0" w:uiPriority="63" w:unhideWhenUsed="0"/>
+    <w:lsdException w:name="Medium Shading 2 Accent 3" w:semiHidden="0" w:uiPriority="64" w:unhideWhenUsed="0"/>
+    <w:lsdException w:name="Medium List 1 Accent 3" w:semiHidden="0" w:uiPriority="65" w:unhideWhenUsed="0"/>
+    <w:lsdException w:name="Medium List 2 Accent 3" w:semiHidden="0" w:uiPriority="66" w:unhideWhenUsed="0"/>
+    <w:lsdException w:name="Medium Grid 1 Accent 3" w:semiHidden="0" w:uiPriority="67" w:unhideWhenUsed="0"/>
+    <w:lsdException w:name="Medium Grid 2 Accent 3" w:semiHidden="0" w:uiPriority="68" w:unhideWhenUsed="0"/>
+    <w:lsdException w:name="Medium Grid 3 Accent 3" w:semiHidden="0" w:uiPriority="69" w:unhideWhenUsed="0"/>
+    <w:lsdException w:name="Dark List Accent 3" w:semiHidden="0" w:uiPriority="70" w:unhideWhenUsed="0"/>
+    <w:lsdException w:name="Colorful Shading Accent 3" w:semiHidden="0" w:uiPriority="71" w:unhideWhenUsed="0"/>
+    <w:lsdException w:name="Colorful List Accent 3" w:semiHidden="0" w:uiPriority="72" w:unhideWhenUsed="0"/>
+    <w:lsdException w:name="Colorful Grid Accent 3" w:semiHidden="0" w:uiPriority="73" w:unhideWhenUsed="0"/>
+    <w:lsdException w:name="Light Shading Accent 4" w:semiHidden="0" w:uiPriority="60" w:unhideWhenUsed="0"/>
+    <w:lsdException w:name="Light List Accent 4" w:semiHidden="0" w:uiPriority="61" w:unhideWhenUsed="0"/>
+    <w:lsdException w:name="Light Grid Accent 4" w:semiHidden="0" w:uiPriority="62" w:unhideWhenUsed="0"/>
+    <w:lsdException w:name="Medium Shading 1 Accent 4" w:semiHidden="0" w:uiPriority="63" w:unhideWhenUsed="0"/>
+    <w:lsdException w:name="Medium Shading 2 Accent 4" w:semiHidden="0" w:uiPriority="64" w:unhideWhenUsed="0"/>
+    <w:lsdException w:name="Medium List 1 Accent 4" w:semiHidden="0" w:uiPriority="65" w:unhideWhenUsed="0"/>
+    <w:lsdException w:name="Medium List 2 Accent 4" w:semiHidden="0" w:uiPriority="66" w:unhideWhenUsed="0"/>
+    <w:lsdException w:name="Medium Grid 1 Accent 4" w:semiHidden="0" w:uiPriority="67" w:unhideWhenUsed="0"/>
+    <w:lsdException w:name="Medium Grid 2 Accent 4" w:semiHidden="0" w:uiPriority="68" w:unhideWhenUsed="0"/>
+    <w:lsdException w:name="Medium Grid 3 Accent 4" w:semiHidden="0" w:uiPriority="69" w:unhideWhenUsed="0"/>
+    <w:lsdException w:name="Dark List Accent 4" w:semiHidden="0" w:uiPriority="70" w:unhideWhenUsed="0"/>
+    <w:lsdException w:name="Colorful Shading Accent 4" w:semiHidden="0" w:uiPriority="71" w:unhideWhenUsed="0"/>
+    <w:lsdException w:name="Colorful List Accent 4" w:semiHidden="0" w:uiPriority="72" w:unhideWhenUsed="0"/>
+    <w:lsdException w:name="Colorful Grid Accent 4" w:semiHidden="0" w:uiPriority="73" w:unhideWhenUsed="0"/>
+    <w:lsdException w:name="Light Shading Accent 5" w:semiHidden="0" w:uiPriority="60" w:unhideWhenUsed="0"/>
+    <w:lsdException w:name="Light List Accent 5" w:semiHidden="0" w:uiPriority="61" w:unhideWhenUsed="0"/>
+    <w:lsdException w:name="Light Grid Accent 5" w:semiHidden="0" w:uiPriority="62" w:unhideWhenUsed="0"/>
+    <w:lsdException w:name="Medium Shading 1 Accent 5" w:semiHidden="0" w:uiPriority="63" w:unhideWhenUsed="0"/>
+    <w:lsdException w:name="Medium Shading 2 Accent 5" w:semiHidden="0" w:uiPriority="64" w:unhideWhenUsed="0"/>
+    <w:lsdException w:name="Medium List 1 Accent 5" w:semiHidden="0" w:uiPriority="65" w:unhideWhenUsed="0"/>
+    <w:lsdException w:name="Medium List 2 Accent 5" w:semiHidden="0" w:uiPriority="66" w:unhideWhenUsed="0"/>
+    <w:lsdException w:name="Medium Grid 1 Accent 5" w:semiHidden="0" w:uiPriority="67" w:unhideWhenUsed="0"/>
+    <w:lsdException w:name="Medium Grid 2 Accent 5" w:semiHidden="0" w:uiPriority="68" w:unhideWhenUsed="0"/>
+    <w:lsdException w:name="Medium Grid 3 Accent 5" w:semiHidden="0" w:uiPriority="69" w:unhideWhenUsed="0"/>
+    <w:lsdException w:name="Dark List Accent 5" w:semiHidden="0" w:uiPriority="70" w:unhideWhenUsed="0"/>
+    <w:lsdException w:name="Colorful Shading Accent 5" w:semiHidden="0" w:uiPriority="71" w:unhideWhenUsed="0"/>
+    <w:lsdException w:name="Colorful List Accent 5" w:semiHidden="0" w:uiPriority="72" w:unhideWhenUsed="0"/>
+    <w:lsdException w:name="Colorful Grid Accent 5" w:semiHidden="0" w:uiPriority="73" w:unhideWhenUsed="0"/>
+    <w:lsdException w:name="Light Shading Accent 6" w:semiHidden="0" w:uiPriority="60" w:unhideWhenUsed="0"/>
+    <w:lsdException w:name="Light List Accent 6" w:semiHidden="0" w:uiPriority="61" w:unhideWhenUsed="0"/>
+    <w:lsdException w:name="Light Grid Accent 6" w:semiHidden="0" w:uiPriority="62" w:unhideWhenUsed="0"/>
+    <w:lsdException w:name="Medium Shading 1 Accent 6" w:semiHidden="0" w:uiPriority="63" w:unhideWhenUsed="0"/>
+    <w:lsdException w:name="Medium Shading 2 Accent 6" w:semiHidden="0" w:uiPriority="64" w:unhideWhenUsed="0"/>
+    <w:lsdException w:name="Medium List 1 Accent 6" w:semiHidden="0" w:uiPriority="65" w:unhideWhenUsed="0"/>
+    <w:lsdException w:name="Medium List 2 Accent 6" w:semiHidden="0" w:uiPriority="66" w:unhideWhenUsed="0"/>
+    <w:lsdException w:name="Medium Grid 1 Accent 6" w:semiHidden="0" w:uiPriority="67" w:unhideWhenUsed="0"/>
+    <w:lsdException w:name="Medium Grid 2 Accent 6" w:semiHidden="0" w:uiPriority="68" w:unhideWhenUsed="0"/>
+    <w:lsdException w:name="Medium Grid 3 Accent 6" w:semiHidden="0" w:uiPriority="69" w:unhideWhenUsed="0"/>
+    <w:lsdException w:name="Dark List Accent 6" w:semiHidden="0" w:uiPriority="70" w:unhideWhenUsed="0"/>
+    <w:lsdException w:name="Colorful Shading Accent 6" w:semiHidden="0" w:uiPriority="71" w:unhideWhenUsed="0"/>
+    <w:lsdException w:name="Colorful List Accent 6" w:semiHidden="0" w:uiPriority="72" w:unhideWhenUsed="0"/>
+    <w:lsdException w:name="Colorful Grid Accent 6" w:semiHidden="0" w:uiPriority="73" w:unhideWhenUsed="0"/>
+    <w:lsdException w:name="Subtle Emphasis" w:semiHidden="0" w:uiPriority="19" w:unhideWhenUsed="0"/>
+    <w:lsdException w:name="Intense Emphasis" w:semiHidden="0" w:uiPriority="21" w:unhideWhenUsed="0"/>
+    <w:lsdException w:name="Subtle Reference" w:semiHidden="0" w:uiPriority="31" w:unhideWhenUsed="0"/>
+    <w:lsdException w:name="Intense Reference" w:semiHidden="0" w:uiPriority="32" w:unhideWhenUsed="0"/>
+    <w:lsdException w:name="Book Title" w:semiHidden="0" w:uiPriority="33" w:unhideWhenUsed="0"/>
+    <w:lsdException w:name="Bibliography" w:uiPriority="37"/>
+    <w:lsdException w:name="TOC Heading" w:uiPriority="39" w:qFormat="1"/>
+  </w:latentStyles>
+  <w:style w:type="paragraph" w:default="1" w:styleId="Normal">
+    <w:name w:val="Normal"/>
+    <w:qFormat/>
+    <w:rsid w:val="008063E1"/>
+    <w:pPr>
+      <w:spacing w:before="80" w:after="120"/>
+    </w:pPr>
+  </w:style>
+  <w:style w:type="paragraph" w:styleId="Heading1">
+    <w:name w:val="heading 1"/>
+    <w:basedOn w:val="Normal"/>
+    <w:next w:val="Normal"/>
+    <w:link w:val="Heading1Char"/>
+    <w:uiPriority w:val="9"/>
+    <w:qFormat/>
+    <w:rsid w:val="009254B7"/>
+    <w:pPr>
+      <w:keepNext/>
+      <w:keepLines/>
+      <w:spacing w:before="200" w:after="40"/>
+      <w:outlineLvl w:val="0"/>
+    </w:pPr>
+    <w:rPr>
+      <w:rFonts w:eastAsiaTheme="majorEastAsia" w:cstheme="majorBidi"/>
+      <w:b/>
+      <w:color w:val="642D08"/>
+      <w:sz w:val="40"/>
+      <w:szCs w:val="32"/>
+    </w:rPr>
+  </w:style>
+  <w:style w:type="paragraph" w:styleId="Heading2">
+    <w:name w:val="heading 2"/>
+    <w:basedOn w:val="Normal"/>
+    <w:next w:val="Normal"/>
+    <w:link w:val="Heading2Char"/>
+    <w:uiPriority w:val="9"/>
+    <w:qFormat/>
+    <w:rsid w:val="00CB27FE"/>
+    <w:pPr>
+      <w:keepNext/>
+      <w:keepLines/>
+      <w:numPr>
+        <w:numId w:val="11"/>
+      </w:numPr>
+      <w:spacing w:before="200" w:after="40"/>
+      <w:ind w:left="357" w:hanging="357"/>
+      <w:outlineLvl w:val="1"/>
+    </w:pPr>
+    <w:rPr>
+      <w:rFonts w:eastAsiaTheme="majorEastAsia" w:cstheme="majorBidi"/>
+      <w:b/>
+      <w:bCs/>
+      <w:color w:val="7C380A"/>
+      <w:sz w:val="36"/>
+      <w:szCs w:val="36"/>
+    </w:rPr>
+  </w:style>
+  <w:style w:type="paragraph" w:styleId="Heading3">
+    <w:name w:val="heading 3"/>
+    <w:basedOn w:val="Normal"/>
+    <w:next w:val="Normal"/>
+    <w:link w:val="Heading3Char"/>
+    <w:uiPriority w:val="9"/>
+    <w:unhideWhenUsed/>
+    <w:qFormat/>
+    <w:rsid w:val="00CB27FE"/>
+    <w:pPr>
+      <w:keepNext/>
+      <w:keepLines/>
+      <w:spacing w:before="120" w:after="80"/>
+      <w:outlineLvl w:val="2"/>
+    </w:pPr>
+    <w:rPr>
+      <w:rFonts w:eastAsiaTheme="majorEastAsia" w:cstheme="majorBidi"/>
+      <w:b/>
+      <w:color w:val="8F400B"/>
+      <w:sz w:val="32"/>
+      <w:szCs w:val="32"/>
+    </w:rPr>
+  </w:style>
+  <w:style w:type="paragraph" w:styleId="Heading4">
+    <w:name w:val="heading 4"/>
+    <w:basedOn w:val="Normal"/>
+    <w:next w:val="Normal"/>
+    <w:link w:val="Heading4Char"/>
+    <w:uiPriority w:val="9"/>
+    <w:unhideWhenUsed/>
+    <w:qFormat/>
+    <w:rsid w:val="008C5930"/>
+    <w:pPr>
+      <w:keepNext/>
+      <w:keepLines/>
+      <w:spacing w:before="120" w:after="40"/>
+      <w:outlineLvl w:val="3"/>
+    </w:pPr>
+    <w:rPr>
+      <w:rFonts w:eastAsiaTheme="majorEastAsia" w:cstheme="majorBidi"/>
+      <w:b/>
+      <w:iCs/>
+      <w:color w:val="A34A0D"/>
+      <w:sz w:val="28"/>
+    </w:rPr>
+  </w:style>
+  <w:style w:type="paragraph" w:styleId="Heading5">
+    <w:name w:val="heading 5"/>
+    <w:basedOn w:val="Normal"/>
+    <w:next w:val="Normal"/>
+    <w:link w:val="Heading5Char"/>
+    <w:uiPriority w:val="9"/>
+    <w:semiHidden/>
+    <w:unhideWhenUsed/>
+    <w:qFormat/>
+    <w:rsid w:val="008C5930"/>
+    <w:pPr>
+      <w:keepNext/>
+      <w:keepLines/>
+      <w:spacing w:after="0"/>
+      <w:outlineLvl w:val="4"/>
+    </w:pPr>
+    <w:rPr>
+      <w:rFonts w:eastAsiaTheme="majorEastAsia" w:cstheme="majorBidi"/>
+      <w:b/>
+      <w:color w:val="B2500E"/>
+    </w:rPr>
+  </w:style>
+  <w:style w:type="character" w:default="1" w:styleId="DefaultParagraphFont">
+    <w:name w:val="Default Paragraph Font"/>
+    <w:uiPriority w:val="1"/>
+    <w:semiHidden/>
+    <w:unhideWhenUsed/>
+  </w:style>
+  <w:style w:type="table" w:default="1" w:styleId="TableNormal">
+    <w:name w:val="Normal Table"/>
+    <w:uiPriority w:val="99"/>
+    <w:semiHidden/>
+    <w:unhideWhenUsed/>
+    <w:tblPr>
+      <w:tblInd w:w="0" w:type="dxa"/>
+      <w:tblCellMar>
+        <w:top w:w="0" w:type="dxa"/>
+        <w:left w:w="108" w:type="dxa"/>
+        <w:bottom w:w="0" w:type="dxa"/>
+        <w:right w:w="108" w:type="dxa"/>
+      </w:tblCellMar>
+    </w:tblPr>
+  </w:style>
+  <w:style w:type="numbering" w:default="1" w:styleId="NoList">
+    <w:name w:val="No List"/>
+    <w:uiPriority w:val="99"/>
+    <w:semiHidden/>
+    <w:unhideWhenUsed/>
+  </w:style>
+  <w:style w:type="paragraph" w:styleId="Header">
+    <w:name w:val="header"/>
+    <w:basedOn w:val="Normal"/>
+    <w:link w:val="HeaderChar"/>
+    <w:uiPriority w:val="99"/>
+    <w:unhideWhenUsed/>
+    <w:rsid w:val="008068A2"/>
+    <w:pPr>
+      <w:tabs>
+        <w:tab w:val="center" w:pos="4680"/>
+        <w:tab w:val="right" w:pos="9360"/>
+      </w:tabs>
+      <w:spacing w:after="0" w:line="240" w:lineRule="auto"/>
+    </w:pPr>
+  </w:style>
+  <w:style w:type="character" w:customStyle="1" w:styleId="HeaderChar">
+    <w:name w:val="Header Char"/>
+    <w:basedOn w:val="DefaultParagraphFont"/>
+    <w:link w:val="Header"/>
+    <w:uiPriority w:val="99"/>
+    <w:rsid w:val="008068A2"/>
+  </w:style>
+  <w:style w:type="paragraph" w:styleId="Footer">
+    <w:name w:val="footer"/>
+    <w:basedOn w:val="Normal"/>
+    <w:link w:val="FooterChar"/>
+    <w:uiPriority w:val="99"/>
+    <w:unhideWhenUsed/>
+    <w:rsid w:val="008068A2"/>
+    <w:pPr>
+      <w:tabs>
+        <w:tab w:val="center" w:pos="4680"/>
+        <w:tab w:val="right" w:pos="9360"/>
+      </w:tabs>
+      <w:spacing w:after="0" w:line="240" w:lineRule="auto"/>
+    </w:pPr>
+  </w:style>
+  <w:style w:type="character" w:customStyle="1" w:styleId="FooterChar">
+    <w:name w:val="Footer Char"/>
+    <w:basedOn w:val="DefaultParagraphFont"/>
+    <w:link w:val="Footer"/>
+    <w:uiPriority w:val="99"/>
+    <w:rsid w:val="008068A2"/>
+  </w:style>
+  <w:style w:type="paragraph" w:styleId="BalloonText">
+    <w:name w:val="Balloon Text"/>
+    <w:basedOn w:val="Normal"/>
+    <w:link w:val="BalloonTextChar"/>
+    <w:uiPriority w:val="99"/>
+    <w:semiHidden/>
+    <w:unhideWhenUsed/>
+    <w:rsid w:val="00564D7B"/>
+    <w:pPr>
+      <w:spacing w:after="0" w:line="240" w:lineRule="auto"/>
+    </w:pPr>
+    <w:rPr>
+      <w:rFonts w:ascii="Tahoma" w:hAnsi="Tahoma" w:cs="Tahoma"/>
+      <w:sz w:val="16"/>
+      <w:szCs w:val="16"/>
+    </w:rPr>
+  </w:style>
+  <w:style w:type="character" w:customStyle="1" w:styleId="BalloonTextChar">
+    <w:name w:val="Balloon Text Char"/>
+    <w:basedOn w:val="DefaultParagraphFont"/>
+    <w:link w:val="BalloonText"/>
+    <w:uiPriority w:val="99"/>
+    <w:semiHidden/>
+    <w:rsid w:val="00564D7B"/>
+    <w:rPr>
+      <w:rFonts w:ascii="Tahoma" w:hAnsi="Tahoma" w:cs="Tahoma"/>
+      <w:sz w:val="16"/>
+      <w:szCs w:val="16"/>
+    </w:rPr>
+  </w:style>
+  <w:style w:type="character" w:styleId="Hyperlink">
+    <w:name w:val="Hyperlink"/>
+    <w:basedOn w:val="DefaultParagraphFont"/>
+    <w:uiPriority w:val="99"/>
+    <w:unhideWhenUsed/>
+    <w:rsid w:val="0079324A"/>
+    <w:rPr>
+      <w:color w:val="0000FF" w:themeColor="hyperlink"/>
+      <w:u w:val="single"/>
+    </w:rPr>
+  </w:style>
+  <w:style w:type="character" w:customStyle="1" w:styleId="Heading1Char">
+    <w:name w:val="Heading 1 Char"/>
+    <w:basedOn w:val="DefaultParagraphFont"/>
+    <w:link w:val="Heading1"/>
+    <w:uiPriority w:val="9"/>
+    <w:rsid w:val="009254B7"/>
+    <w:rPr>
+      <w:rFonts w:eastAsiaTheme="majorEastAsia" w:cstheme="majorBidi"/>
+      <w:b/>
+      <w:color w:val="642D08"/>
+      <w:sz w:val="40"/>
+      <w:szCs w:val="32"/>
+    </w:rPr>
+  </w:style>
+  <w:style w:type="character" w:customStyle="1" w:styleId="Heading2Char">
+    <w:name w:val="Heading 2 Char"/>
+    <w:basedOn w:val="DefaultParagraphFont"/>
+    <w:link w:val="Heading2"/>
+    <w:uiPriority w:val="9"/>
+    <w:rsid w:val="00CB27FE"/>
+    <w:rPr>
+      <w:rFonts w:eastAsiaTheme="majorEastAsia" w:cstheme="majorBidi"/>
+      <w:b/>
+      <w:bCs/>
+      <w:color w:val="7C380A"/>
+      <w:sz w:val="36"/>
+      <w:szCs w:val="36"/>
+    </w:rPr>
+  </w:style>
+  <w:style w:type="paragraph" w:styleId="NormalWeb">
+    <w:name w:val="Normal (Web)"/>
+    <w:basedOn w:val="Normal"/>
+    <w:uiPriority w:val="99"/>
+    <w:semiHidden/>
+    <w:unhideWhenUsed/>
+    <w:rsid w:val="00524789"/>
+    <w:pPr>
+      <w:spacing w:before="100" w:beforeAutospacing="1" w:after="100" w:afterAutospacing="1" w:line="240" w:lineRule="auto"/>
+    </w:pPr>
+    <w:rPr>
+      <w:rFonts w:ascii="Times New Roman" w:eastAsia="Times New Roman" w:hAnsi="Times New Roman" w:cs="Times New Roman"/>
+      <w:sz w:val="24"/>
+      <w:szCs w:val="24"/>
+    </w:rPr>
+  </w:style>
+  <w:style w:type="character" w:styleId="Strong">
+    <w:name w:val="Strong"/>
+    <w:basedOn w:val="DefaultParagraphFont"/>
+    <w:uiPriority w:val="22"/>
+    <w:qFormat/>
+    <w:rsid w:val="00524789"/>
+    <w:rPr>
+      <w:b/>
+      <w:bCs/>
+    </w:rPr>
+  </w:style>
+  <w:style w:type="character" w:customStyle="1" w:styleId="Heading3Char">
+    <w:name w:val="Heading 3 Char"/>
+    <w:basedOn w:val="DefaultParagraphFont"/>
+    <w:link w:val="Heading3"/>
+    <w:uiPriority w:val="9"/>
+    <w:qFormat/>
+    <w:rsid w:val="00CB27FE"/>
+    <w:rPr>
+      <w:rFonts w:eastAsiaTheme="majorEastAsia" w:cstheme="majorBidi"/>
+      <w:b/>
+      <w:color w:val="8F400B"/>
+      <w:sz w:val="32"/>
+      <w:szCs w:val="32"/>
+    </w:rPr>
+  </w:style>
+  <w:style w:type="character" w:customStyle="1" w:styleId="Heading4Char">
+    <w:name w:val="Heading 4 Char"/>
+    <w:basedOn w:val="DefaultParagraphFont"/>
+    <w:link w:val="Heading4"/>
+    <w:uiPriority w:val="9"/>
+    <w:rsid w:val="008C5930"/>
+    <w:rPr>
+      <w:rFonts w:eastAsiaTheme="majorEastAsia" w:cstheme="majorBidi"/>
+      <w:b/>
+      <w:iCs/>
+      <w:color w:val="A34A0D"/>
+      <w:sz w:val="28"/>
+    </w:rPr>
+  </w:style>
+  <w:style w:type="paragraph" w:styleId="ListParagraph">
+    <w:name w:val="List Paragraph"/>
+    <w:basedOn w:val="Normal"/>
+    <w:link w:val="ListParagraphChar"/>
+    <w:uiPriority w:val="34"/>
+    <w:qFormat/>
+    <w:rsid w:val="008617B5"/>
+    <w:pPr>
+      <w:ind w:left="720"/>
+      <w:contextualSpacing/>
+    </w:pPr>
+  </w:style>
+  <w:style w:type="character" w:styleId="FollowedHyperlink">
+    <w:name w:val="FollowedHyperlink"/>
+    <w:basedOn w:val="DefaultParagraphFont"/>
+    <w:uiPriority w:val="99"/>
+    <w:semiHidden/>
+    <w:unhideWhenUsed/>
+    <w:rsid w:val="00C0490B"/>
+    <w:rPr>
+      <w:color w:val="800080" w:themeColor="followedHyperlink"/>
+      <w:u w:val="single"/>
+    </w:rPr>
+  </w:style>
+  <w:style w:type="character" w:customStyle="1" w:styleId="Heading5Char">
+    <w:name w:val="Heading 5 Char"/>
+    <w:basedOn w:val="DefaultParagraphFont"/>
+    <w:link w:val="Heading5"/>
+    <w:uiPriority w:val="9"/>
+    <w:semiHidden/>
+    <w:rsid w:val="008C5930"/>
+    <w:rPr>
+      <w:rFonts w:eastAsiaTheme="majorEastAsia" w:cstheme="majorBidi"/>
+      <w:b/>
+      <w:color w:val="B2500E"/>
+    </w:rPr>
+  </w:style>
+  <w:style w:type="paragraph" w:customStyle="1" w:styleId="Code">
+    <w:name w:val="Code"/>
+    <w:basedOn w:val="Normal"/>
+    <w:link w:val="CodeChar"/>
+    <w:qFormat/>
+    <w:rsid w:val="008063E1"/>
+    <w:rPr>
+      <w:rFonts w:ascii="Consolas" w:hAnsi="Consolas"/>
+      <w:b/>
+      <w:noProof/>
+    </w:rPr>
+  </w:style>
+  <w:style w:type="character" w:customStyle="1" w:styleId="CodeChar">
+    <w:name w:val="Code Char"/>
+    <w:basedOn w:val="DefaultParagraphFont"/>
+    <w:link w:val="Code"/>
+    <w:qFormat/>
+    <w:rsid w:val="008063E1"/>
+    <w:rPr>
+      <w:rFonts w:ascii="Consolas" w:hAnsi="Consolas"/>
+      <w:b/>
+      <w:noProof/>
+    </w:rPr>
+  </w:style>
+  <w:style w:type="table" w:styleId="TableGrid">
+    <w:name w:val="Table Grid"/>
+    <w:basedOn w:val="TableNormal"/>
+    <w:uiPriority w:val="59"/>
+    <w:rsid w:val="00763912"/>
+    <w:pPr>
+      <w:spacing w:after="0" w:line="240" w:lineRule="auto"/>
+    </w:pPr>
+    <w:tblPr>
+      <w:tblBorders>
+        <w:top w:val="single" w:sz="4" w:space="0" w:color="auto"/>
+        <w:left w:val="single" w:sz="4" w:space="0" w:color="auto"/>
+        <w:bottom w:val="single" w:sz="4" w:space="0" w:color="auto"/>
+        <w:right w:val="single" w:sz="4" w:space="0" w:color="auto"/>
+        <w:insideH w:val="single" w:sz="4" w:space="0" w:color="auto"/>
+        <w:insideV w:val="single" w:sz="4" w:space="0" w:color="auto"/>
+      </w:tblBorders>
+      <w:tblCellMar>
+        <w:top w:w="0" w:type="dxa"/>
+        <w:left w:w="108" w:type="dxa"/>
+        <w:bottom w:w="0" w:type="dxa"/>
+        <w:right w:w="108" w:type="dxa"/>
+      </w:tblCellMar>
     </w:tblPr>
   </w:style>
   <w:style w:type="character" w:customStyle="1" w:styleId="ListParagraphChar">
@@ -8526,7 +8835,7 @@
 </file>
 
 <file path=customXml/itemProps1.xml><?xml version="1.0" encoding="utf-8"?>
-<ds:datastoreItem xmlns:ds="http://schemas.openxmlformats.org/officeDocument/2006/customXml" ds:itemID="{E653DDE1-0EEE-4FEA-893F-F4C27FEE3F69}">
+<ds:datastoreItem xmlns:ds="http://schemas.openxmlformats.org/officeDocument/2006/customXml" ds:itemID="{4FBFFD11-D077-49DD-B9E9-E4BC3CF771DA}">
   <ds:schemaRefs>
     <ds:schemaRef ds:uri="http://schemas.openxmlformats.org/officeDocument/2006/bibliography"/>
   </ds:schemaRefs>

</xml_diff>